<commit_message>
Sve ponovo (sem tabele)
</commit_message>
<xml_diff>
--- a/funkcionalni zahtjevi/radnik na blagajni/Radnik na blagajni.docx
+++ b/funkcionalni zahtjevi/radnik na blagajni/Radnik na blagajni.docx
@@ -141,8 +141,6 @@
               </w:rPr>
               <w:t>Korisnik</w:t>
             </w:r>
-            <w:bookmarkStart w:id="0" w:name="_GoBack"/>
-            <w:bookmarkEnd w:id="0"/>
             <w:r>
               <w:rPr>
                 <w:rFonts w:asciiTheme="minorHAnsi" w:hAnsiTheme="minorHAnsi" w:cstheme="minorHAnsi"/>
@@ -2840,15 +2838,7 @@
                 <w:sz w:val="22"/>
                 <w:szCs w:val="24"/>
               </w:rPr>
-              <w:t>Korisnik</w:t>
-            </w:r>
-            <w:r>
-              <w:rPr>
-                <w:rFonts w:asciiTheme="minorHAnsi" w:hAnsiTheme="minorHAnsi" w:cstheme="minorHAnsi"/>
-                <w:sz w:val="22"/>
-                <w:szCs w:val="24"/>
-              </w:rPr>
-              <w:t xml:space="preserve"> (sa odgovarajućim rankom)</w:t>
+              <w:t>Sistem</w:t>
             </w:r>
           </w:p>
         </w:tc>
@@ -2902,39 +2892,31 @@
                 <w:sz w:val="22"/>
                 <w:szCs w:val="24"/>
               </w:rPr>
-              <w:t>Korisn</w:t>
-            </w:r>
-            <w:r>
-              <w:rPr>
-                <w:rFonts w:asciiTheme="minorHAnsi" w:hAnsiTheme="minorHAnsi" w:cstheme="minorHAnsi"/>
-                <w:sz w:val="22"/>
-                <w:szCs w:val="24"/>
-              </w:rPr>
-              <w:t xml:space="preserve">ik na ulazu </w:t>
-            </w:r>
-            <w:r>
-              <w:rPr>
-                <w:rFonts w:asciiTheme="minorHAnsi" w:hAnsiTheme="minorHAnsi" w:cstheme="minorHAnsi"/>
-                <w:sz w:val="22"/>
-                <w:szCs w:val="24"/>
-              </w:rPr>
-              <w:t xml:space="preserve"> pokazuje kod  koji je dobio</w:t>
-            </w:r>
-            <w:r>
-              <w:rPr>
-                <w:rFonts w:asciiTheme="minorHAnsi" w:hAnsiTheme="minorHAnsi" w:cstheme="minorHAnsi"/>
-                <w:sz w:val="22"/>
-                <w:szCs w:val="24"/>
-              </w:rPr>
-              <w:t xml:space="preserve"> prilikom rezervacije,Z</w:t>
-            </w:r>
-            <w:r>
-              <w:rPr>
-                <w:rFonts w:asciiTheme="minorHAnsi" w:hAnsiTheme="minorHAnsi" w:cstheme="minorHAnsi"/>
-                <w:sz w:val="22"/>
-                <w:szCs w:val="24"/>
-              </w:rPr>
-              <w:t>aposlenik očitava kod i provjerava da li je ispravan.</w:t>
+              <w:t>Z</w:t>
+            </w:r>
+            <w:r>
+              <w:rPr>
+                <w:rFonts w:asciiTheme="minorHAnsi" w:hAnsiTheme="minorHAnsi" w:cstheme="minorHAnsi"/>
+                <w:sz w:val="22"/>
+                <w:szCs w:val="24"/>
+              </w:rPr>
+              <w:t>aposlenik očitava ko</w:t>
+            </w:r>
+            <w:r>
+              <w:rPr>
+                <w:rFonts w:asciiTheme="minorHAnsi" w:hAnsiTheme="minorHAnsi" w:cstheme="minorHAnsi"/>
+                <w:sz w:val="22"/>
+                <w:szCs w:val="24"/>
+              </w:rPr>
+              <w:t>d i na osnovu rezultata obrade koda izdaje karte korisniku ili mu nudi da ponovo rezerviše I kupi kartu</w:t>
+            </w:r>
+            <w:r>
+              <w:rPr>
+                <w:rFonts w:asciiTheme="minorHAnsi" w:hAnsiTheme="minorHAnsi" w:cstheme="minorHAnsi"/>
+                <w:sz w:val="22"/>
+                <w:szCs w:val="24"/>
+              </w:rPr>
+              <w:t>.</w:t>
             </w:r>
           </w:p>
         </w:tc>
@@ -3108,28 +3090,7 @@
                 <w:rFonts w:asciiTheme="minorHAnsi" w:hAnsiTheme="minorHAnsi" w:cstheme="minorHAnsi"/>
                 <w:szCs w:val="24"/>
               </w:rPr>
-              <w:t xml:space="preserve">Korisnik pokazuje kod </w:t>
-            </w:r>
-            <w:r>
-              <w:rPr>
-                <w:rFonts w:asciiTheme="minorHAnsi" w:hAnsiTheme="minorHAnsi" w:cstheme="minorHAnsi"/>
-                <w:szCs w:val="24"/>
-              </w:rPr>
-              <w:t>Z</w:t>
-            </w:r>
-            <w:r>
-              <w:rPr>
-                <w:rFonts w:asciiTheme="minorHAnsi" w:hAnsiTheme="minorHAnsi" w:cstheme="minorHAnsi"/>
-                <w:szCs w:val="24"/>
-              </w:rPr>
-              <w:t>aposleniku, koji je dobio prilikom rezervacije</w:t>
-            </w:r>
-            <w:r>
-              <w:rPr>
-                <w:rFonts w:asciiTheme="minorHAnsi" w:hAnsiTheme="minorHAnsi" w:cstheme="minorHAnsi"/>
-                <w:szCs w:val="24"/>
-              </w:rPr>
-              <w:t>.</w:t>
+              <w:t>Zaposlenik očitava kod koji mu je korisnik pokazao</w:t>
             </w:r>
           </w:p>
           <w:p>
@@ -3150,14 +3111,7 @@
                 <w:rFonts w:asciiTheme="minorHAnsi" w:hAnsiTheme="minorHAnsi" w:cstheme="minorHAnsi"/>
                 <w:szCs w:val="24"/>
               </w:rPr>
-              <w:t>Zaposlenik očitava kod koji se na osnovu evidencije rezervacije provjerava</w:t>
-            </w:r>
-            <w:r>
-              <w:rPr>
-                <w:rFonts w:asciiTheme="minorHAnsi" w:hAnsiTheme="minorHAnsi" w:cstheme="minorHAnsi"/>
-                <w:szCs w:val="24"/>
-              </w:rPr>
-              <w:t>.</w:t>
+              <w:t>Sistem vrši obradu koda na osnovu evidencije rezervacija.</w:t>
             </w:r>
           </w:p>
           <w:p>
@@ -3178,14 +3132,7 @@
                 <w:rFonts w:asciiTheme="minorHAnsi" w:hAnsiTheme="minorHAnsi" w:cstheme="minorHAnsi"/>
                 <w:szCs w:val="24"/>
               </w:rPr>
-              <w:t>Zaposlenik pušta korisnika da udje I zauzme svoje sjedište</w:t>
-            </w:r>
-            <w:r>
-              <w:rPr>
-                <w:rFonts w:asciiTheme="minorHAnsi" w:hAnsiTheme="minorHAnsi" w:cstheme="minorHAnsi"/>
-                <w:szCs w:val="24"/>
-              </w:rPr>
-              <w:t>.</w:t>
+              <w:t>Sistem potvrduje da je validacija ispravna i štampa karte.</w:t>
             </w:r>
           </w:p>
         </w:tc>
@@ -3239,7 +3186,7 @@
                 <w:sz w:val="22"/>
                 <w:szCs w:val="24"/>
               </w:rPr>
-              <w:t>2</w:t>
+              <w:t>3</w:t>
             </w:r>
             <w:r>
               <w:rPr>
@@ -3263,15 +3210,7 @@
                 <w:sz w:val="22"/>
                 <w:szCs w:val="24"/>
               </w:rPr>
-              <w:t xml:space="preserve"> Zaposlenik provjerava u arhivi </w:t>
-            </w:r>
-            <w:r>
-              <w:rPr>
-                <w:rFonts w:asciiTheme="minorHAnsi" w:hAnsiTheme="minorHAnsi" w:cstheme="minorHAnsi"/>
-                <w:sz w:val="22"/>
-                <w:szCs w:val="24"/>
-              </w:rPr>
-              <w:t xml:space="preserve">poruka o usješnoj rezervaciji da li              je korisnik uspješo rezervisao kartu. </w:t>
+              <w:t>Sistem obavještava o grešci prilikom validacije.</w:t>
             </w:r>
           </w:p>
           <w:p>
@@ -3289,44 +3228,10 @@
                 <w:sz w:val="22"/>
                 <w:szCs w:val="24"/>
               </w:rPr>
-              <w:t>2.a.b  Zaposlenik provjerava dostupnost sjedišta</w:t>
-            </w:r>
-          </w:p>
-          <w:p>
-            <w:pPr>
-              <w:cnfStyle w:val="000000100000" w:firstRow="0" w:lastRow="0" w:firstColumn="0" w:lastColumn="0" w:oddVBand="0" w:evenVBand="0" w:oddHBand="1" w:evenHBand="0" w:firstRowFirstColumn="0" w:firstRowLastColumn="0" w:lastRowFirstColumn="0" w:lastRowLastColumn="0"/>
-              <w:rPr>
-                <w:rFonts w:asciiTheme="minorHAnsi" w:hAnsiTheme="minorHAnsi" w:cstheme="minorHAnsi"/>
-                <w:sz w:val="22"/>
-                <w:szCs w:val="24"/>
-              </w:rPr>
-            </w:pPr>
-            <w:r>
-              <w:rPr>
-                <w:rFonts w:asciiTheme="minorHAnsi" w:hAnsiTheme="minorHAnsi" w:cstheme="minorHAnsi"/>
-                <w:sz w:val="22"/>
-                <w:szCs w:val="24"/>
-              </w:rPr>
-              <w:t>2.a.b.c Zaposlenik nudi Korisniku drugo sjedište.</w:t>
-            </w:r>
-          </w:p>
-          <w:p>
-            <w:pPr>
-              <w:cnfStyle w:val="000000100000" w:firstRow="0" w:lastRow="0" w:firstColumn="0" w:lastColumn="0" w:oddVBand="0" w:evenVBand="0" w:oddHBand="1" w:evenHBand="0" w:firstRowFirstColumn="0" w:firstRowLastColumn="0" w:lastRowFirstColumn="0" w:lastRowLastColumn="0"/>
-              <w:rPr>
-                <w:rFonts w:asciiTheme="minorHAnsi" w:hAnsiTheme="minorHAnsi" w:cstheme="minorHAnsi"/>
-                <w:sz w:val="22"/>
-                <w:szCs w:val="24"/>
-              </w:rPr>
-            </w:pPr>
-            <w:r>
-              <w:rPr>
-                <w:rFonts w:asciiTheme="minorHAnsi" w:hAnsiTheme="minorHAnsi" w:cstheme="minorHAnsi"/>
-                <w:sz w:val="22"/>
-                <w:szCs w:val="24"/>
-              </w:rPr>
-              <w:t>3.a.b.c Korisnik prihvata drugo sjedište i ulazi.</w:t>
-            </w:r>
+              <w:t>4.a Zaposlenik pravi novu ponudu za korisnika.</w:t>
+            </w:r>
+            <w:bookmarkStart w:id="0" w:name="_GoBack"/>
+            <w:bookmarkEnd w:id="0"/>
           </w:p>
         </w:tc>
       </w:tr>

</xml_diff>

<commit_message>
ispravljena identifikacija gdje god je bila
</commit_message>
<xml_diff>
--- a/funkcionalni zahtjevi/radnik na blagajni/Radnik na blagajni.docx
+++ b/funkcionalni zahtjevi/radnik na blagajni/Radnik na blagajni.docx
@@ -847,6 +847,13 @@
               </w:rPr>
               <w:t>Zaposlenik kreira rezervaciju</w:t>
             </w:r>
+            <w:r>
+              <w:rPr>
+                <w:rFonts w:asciiTheme="minorHAnsi" w:hAnsiTheme="minorHAnsi" w:cstheme="minorHAnsi"/>
+                <w:szCs w:val="24"/>
+              </w:rPr>
+              <w:t xml:space="preserve"> sa jedisntvenom identifikacijom</w:t>
+            </w:r>
           </w:p>
           <w:p>
             <w:pPr>
@@ -2721,7 +2728,7 @@
                 <w:szCs w:val="24"/>
                 <w:lang w:val="sr-Latn-RS"/>
               </w:rPr>
-              <w:t>Nakon toga sistem umanjuje iznos na računu korisnika za odredjen iznos, kreira rezervaciju i identifikaciju ,</w:t>
+              <w:t>Nakon toga sistem umanjuje iznos na računu korisnika za odredjen iznos, kreira rezerv</w:t>
             </w:r>
             <w:r>
               <w:rPr>
@@ -2730,10 +2737,26 @@
                 <w:szCs w:val="24"/>
                 <w:lang w:val="sr-Latn-RS"/>
               </w:rPr>
+              <w:t>aciju sa identifikacijom</w:t>
+            </w:r>
+            <w:r>
+              <w:rPr>
+                <w:rFonts w:asciiTheme="minorHAnsi" w:hAnsiTheme="minorHAnsi" w:cstheme="minorHAnsi"/>
+                <w:sz w:val="22"/>
+                <w:szCs w:val="24"/>
+                <w:lang w:val="sr-Latn-RS"/>
+              </w:rPr>
+              <w:t xml:space="preserve"> ,</w:t>
+            </w:r>
+            <w:r>
+              <w:rPr>
+                <w:rFonts w:asciiTheme="minorHAnsi" w:hAnsiTheme="minorHAnsi" w:cstheme="minorHAnsi"/>
+                <w:sz w:val="22"/>
+                <w:szCs w:val="24"/>
+                <w:lang w:val="sr-Latn-RS"/>
+              </w:rPr>
               <w:t xml:space="preserve"> i </w:t>
             </w:r>
-            <w:bookmarkStart w:id="0" w:name="_GoBack"/>
-            <w:bookmarkEnd w:id="0"/>
             <w:r>
               <w:rPr>
                 <w:rFonts w:asciiTheme="minorHAnsi" w:hAnsiTheme="minorHAnsi" w:cstheme="minorHAnsi"/>
@@ -2741,7 +2764,25 @@
                 <w:szCs w:val="24"/>
                 <w:lang w:val="sr-Latn-RS"/>
               </w:rPr>
-              <w:t>šalje poruku o uspješnoj rezervcaiji.</w:t>
+              <w:t>šalje poruku o uspješnoj rezervcaiji</w:t>
+            </w:r>
+            <w:r>
+              <w:rPr>
+                <w:rFonts w:asciiTheme="minorHAnsi" w:hAnsiTheme="minorHAnsi" w:cstheme="minorHAnsi"/>
+                <w:sz w:val="22"/>
+                <w:szCs w:val="24"/>
+                <w:lang w:val="sr-Latn-RS"/>
+              </w:rPr>
+              <w:t xml:space="preserve"> i jedinstvenu identifikaciju</w:t>
+            </w:r>
+            <w:r>
+              <w:rPr>
+                <w:rFonts w:asciiTheme="minorHAnsi" w:hAnsiTheme="minorHAnsi" w:cstheme="minorHAnsi"/>
+                <w:sz w:val="22"/>
+                <w:szCs w:val="24"/>
+                <w:lang w:val="sr-Latn-RS"/>
+              </w:rPr>
+              <w:t>.</w:t>
             </w:r>
           </w:p>
         </w:tc>
@@ -3213,7 +3254,7 @@
                 <w:rFonts w:asciiTheme="minorHAnsi" w:hAnsiTheme="minorHAnsi" w:cstheme="minorHAnsi"/>
                 <w:szCs w:val="24"/>
               </w:rPr>
-              <w:t>Sistem kreira identifikaciju.</w:t>
+              <w:t>Sistem kreira poruku o uspješnoj rezervaciji.</w:t>
             </w:r>
           </w:p>
           <w:p>
@@ -3234,7 +3275,21 @@
                 <w:rFonts w:asciiTheme="minorHAnsi" w:hAnsiTheme="minorHAnsi" w:cstheme="minorHAnsi"/>
                 <w:szCs w:val="24"/>
               </w:rPr>
-              <w:t>Sistem kreira poruku o uspješnoj rezervaciji.</w:t>
+              <w:t>Sistem kreira novu rezervaciju</w:t>
+            </w:r>
+            <w:r>
+              <w:rPr>
+                <w:rFonts w:asciiTheme="minorHAnsi" w:hAnsiTheme="minorHAnsi" w:cstheme="minorHAnsi"/>
+                <w:szCs w:val="24"/>
+              </w:rPr>
+              <w:t xml:space="preserve"> sa identifikacijom</w:t>
+            </w:r>
+            <w:r>
+              <w:rPr>
+                <w:rFonts w:asciiTheme="minorHAnsi" w:hAnsiTheme="minorHAnsi" w:cstheme="minorHAnsi"/>
+                <w:szCs w:val="24"/>
+              </w:rPr>
+              <w:t>.</w:t>
             </w:r>
           </w:p>
           <w:p>
@@ -3255,27 +3310,6 @@
                 <w:rFonts w:asciiTheme="minorHAnsi" w:hAnsiTheme="minorHAnsi" w:cstheme="minorHAnsi"/>
                 <w:szCs w:val="24"/>
               </w:rPr>
-              <w:t>Sistem kreira novu rezervaciju.</w:t>
-            </w:r>
-          </w:p>
-          <w:p>
-            <w:pPr>
-              <w:pStyle w:val="ListParagraph"/>
-              <w:numPr>
-                <w:ilvl w:val="0"/>
-                <w:numId w:val="8"/>
-              </w:numPr>
-              <w:cnfStyle w:val="000000000000" w:firstRow="0" w:lastRow="0" w:firstColumn="0" w:lastColumn="0" w:oddVBand="0" w:evenVBand="0" w:oddHBand="0" w:evenHBand="0" w:firstRowFirstColumn="0" w:firstRowLastColumn="0" w:lastRowFirstColumn="0" w:lastRowLastColumn="0"/>
-              <w:rPr>
-                <w:rFonts w:asciiTheme="minorHAnsi" w:hAnsiTheme="minorHAnsi" w:cstheme="minorHAnsi"/>
-                <w:szCs w:val="24"/>
-              </w:rPr>
-            </w:pPr>
-            <w:r>
-              <w:rPr>
-                <w:rFonts w:asciiTheme="minorHAnsi" w:hAnsiTheme="minorHAnsi" w:cstheme="minorHAnsi"/>
-                <w:szCs w:val="24"/>
-              </w:rPr>
               <w:t>Siste</w:t>
             </w:r>
             <w:r>
@@ -3283,14 +3317,21 @@
                 <w:rFonts w:asciiTheme="minorHAnsi" w:hAnsiTheme="minorHAnsi" w:cstheme="minorHAnsi"/>
                 <w:szCs w:val="24"/>
               </w:rPr>
-              <w:t>m arhivira identifikaciju</w:t>
-            </w:r>
-            <w:r>
-              <w:rPr>
-                <w:rFonts w:asciiTheme="minorHAnsi" w:hAnsiTheme="minorHAnsi" w:cstheme="minorHAnsi"/>
-                <w:szCs w:val="24"/>
-              </w:rPr>
-              <w:t xml:space="preserve"> i rezervaciju.</w:t>
+              <w:t xml:space="preserve">m arhivira </w:t>
+            </w:r>
+            <w:r>
+              <w:rPr>
+                <w:rFonts w:asciiTheme="minorHAnsi" w:hAnsiTheme="minorHAnsi" w:cstheme="minorHAnsi"/>
+                <w:szCs w:val="24"/>
+              </w:rPr>
+              <w:t>rezervaciju</w:t>
+            </w:r>
+            <w:r>
+              <w:rPr>
+                <w:rFonts w:asciiTheme="minorHAnsi" w:hAnsiTheme="minorHAnsi" w:cstheme="minorHAnsi"/>
+                <w:szCs w:val="24"/>
+              </w:rPr>
+              <w:t>.</w:t>
             </w:r>
           </w:p>
           <w:p>
@@ -3997,13 +4038,8 @@
               </w:rPr>
               <w:t>Sistem vrši obradu koda na osnovu evidencije rezervacija</w:t>
             </w:r>
-            <w:r>
-              <w:rPr>
-                <w:rFonts w:asciiTheme="minorHAnsi" w:hAnsiTheme="minorHAnsi" w:cstheme="minorHAnsi"/>
-                <w:szCs w:val="24"/>
-              </w:rPr>
-              <w:t xml:space="preserve"> i identifikacija</w:t>
-            </w:r>
+            <w:bookmarkStart w:id="0" w:name="_GoBack"/>
+            <w:bookmarkEnd w:id="0"/>
             <w:r>
               <w:rPr>
                 <w:rFonts w:asciiTheme="minorHAnsi" w:hAnsiTheme="minorHAnsi" w:cstheme="minorHAnsi"/>
@@ -4309,6 +4345,11 @@
     <w:p>
       <w:pPr>
         <w:pStyle w:val="NoSpacing"/>
+      </w:pPr>
+    </w:p>
+    <w:p>
+      <w:pPr>
+        <w:pStyle w:val="Heading2"/>
       </w:pPr>
     </w:p>
     <w:p>

</xml_diff>

<commit_message>
Ubijena grana kod korisnika bez privilegija i završena sekvenca za privilegovanog
</commit_message>
<xml_diff>
--- a/funkcionalni zahtjevi/radnik na blagajni/Radnik na blagajni.docx
+++ b/funkcionalni zahtjevi/radnik na blagajni/Radnik na blagajni.docx
@@ -405,19 +405,17 @@
                 <w:szCs w:val="24"/>
                 <w:lang w:val="sr-Latn-RS"/>
               </w:rPr>
-              <w:t>Ako ima slobodnih sjedišta, zaposlenik ih rezerviše, kreira novu rezervaciju i sistem kreira poruku o uspješnoj rezervaciji,  zaposlenik pokreće slanje poruke korisniku.</w:t>
-            </w:r>
-          </w:p>
-          <w:p>
-            <w:pPr>
-              <w:cnfStyle w:val="000000100000" w:firstRow="0" w:lastRow="0" w:firstColumn="0" w:lastColumn="0" w:oddVBand="0" w:evenVBand="0" w:oddHBand="1" w:evenHBand="0" w:firstRowFirstColumn="0" w:firstRowLastColumn="0" w:lastRowFirstColumn="0" w:lastRowLastColumn="0"/>
+              <w:t xml:space="preserve">Zaposlenik </w:t>
+            </w:r>
+            <w:r>
               <w:rPr>
                 <w:rFonts w:asciiTheme="minorHAnsi" w:hAnsiTheme="minorHAnsi" w:cstheme="minorHAnsi"/>
                 <w:sz w:val="22"/>
                 <w:szCs w:val="24"/>
                 <w:lang w:val="sr-Latn-RS"/>
               </w:rPr>
-            </w:pPr>
+              <w:t>rezerviše</w:t>
+            </w:r>
             <w:r>
               <w:rPr>
                 <w:rFonts w:asciiTheme="minorHAnsi" w:hAnsiTheme="minorHAnsi" w:cstheme="minorHAnsi"/>
@@ -425,7 +423,43 @@
                 <w:szCs w:val="24"/>
                 <w:lang w:val="sr-Latn-RS"/>
               </w:rPr>
-              <w:t>Ako nema slobodnih sjedišta sistem kreira poruku o neuspješnoj rezervaciji, i korisnik pokreće slanje poruke korisniku.</w:t>
+              <w:t xml:space="preserve"> neko ili neka od slobodnih sjedišta</w:t>
+            </w:r>
+            <w:r>
+              <w:rPr>
+                <w:rFonts w:asciiTheme="minorHAnsi" w:hAnsiTheme="minorHAnsi" w:cstheme="minorHAnsi"/>
+                <w:sz w:val="22"/>
+                <w:szCs w:val="24"/>
+                <w:lang w:val="sr-Latn-RS"/>
+              </w:rPr>
+              <w:t xml:space="preserve">, kreira novu rezervaciju i </w:t>
+            </w:r>
+            <w:r>
+              <w:rPr>
+                <w:rFonts w:asciiTheme="minorHAnsi" w:hAnsiTheme="minorHAnsi" w:cstheme="minorHAnsi"/>
+                <w:sz w:val="22"/>
+                <w:szCs w:val="24"/>
+                <w:lang w:val="sr-Latn-RS"/>
+              </w:rPr>
+              <w:t xml:space="preserve">identifikaciju </w:t>
+            </w:r>
+            <w:r>
+              <w:rPr>
+                <w:rFonts w:asciiTheme="minorHAnsi" w:hAnsiTheme="minorHAnsi" w:cstheme="minorHAnsi"/>
+                <w:sz w:val="22"/>
+                <w:szCs w:val="24"/>
+                <w:lang w:val="sr-Latn-RS"/>
+              </w:rPr>
+              <w:t>sistem kreira poruku o uspješnoj rezervaciji,  zaposlenik pokreće slanje poruke</w:t>
+            </w:r>
+            <w:r>
+              <w:rPr>
+                <w:rFonts w:asciiTheme="minorHAnsi" w:hAnsiTheme="minorHAnsi" w:cstheme="minorHAnsi"/>
+                <w:sz w:val="22"/>
+                <w:szCs w:val="24"/>
+                <w:lang w:val="sr-Latn-RS"/>
+              </w:rPr>
+              <w:t xml:space="preserve"> sa identifikacijom korisniku i sistem je dostavlja.</w:t>
             </w:r>
           </w:p>
         </w:tc>
@@ -637,6 +671,14 @@
               </w:rPr>
               <w:t>.</w:t>
             </w:r>
+            <w:r>
+              <w:rPr>
+                <w:rFonts w:asciiTheme="minorHAnsi" w:hAnsiTheme="minorHAnsi" w:cstheme="minorHAnsi"/>
+                <w:sz w:val="22"/>
+                <w:szCs w:val="24"/>
+              </w:rPr>
+              <w:t xml:space="preserve"> Korisnik je dobio identifikaciju</w:t>
+            </w:r>
           </w:p>
         </w:tc>
       </w:tr>
@@ -803,28 +845,7 @@
                 <w:rFonts w:asciiTheme="minorHAnsi" w:hAnsiTheme="minorHAnsi" w:cstheme="minorHAnsi"/>
                 <w:szCs w:val="24"/>
               </w:rPr>
-              <w:t xml:space="preserve">Ako ima dostupno </w:t>
-            </w:r>
-            <w:r>
-              <w:rPr>
-                <w:rFonts w:asciiTheme="minorHAnsi" w:hAnsiTheme="minorHAnsi" w:cstheme="minorHAnsi"/>
-                <w:szCs w:val="24"/>
-              </w:rPr>
-              <w:t>sjedište</w:t>
-            </w:r>
-            <w:r>
-              <w:rPr>
-                <w:rFonts w:asciiTheme="minorHAnsi" w:hAnsiTheme="minorHAnsi" w:cstheme="minorHAnsi"/>
-                <w:szCs w:val="24"/>
-              </w:rPr>
-              <w:t xml:space="preserve"> zaposlenik ga dodjeljuje korisniku</w:t>
-            </w:r>
-            <w:r>
-              <w:rPr>
-                <w:rFonts w:asciiTheme="minorHAnsi" w:hAnsiTheme="minorHAnsi" w:cstheme="minorHAnsi"/>
-                <w:szCs w:val="24"/>
-              </w:rPr>
-              <w:t>.</w:t>
+              <w:t>Zaposlenik dodjeljuje korinisku neko(a) od slobodnih sjedišta.</w:t>
             </w:r>
           </w:p>
           <w:p>
@@ -929,6 +950,15 @@
                 <w:rFonts w:asciiTheme="minorHAnsi" w:hAnsiTheme="minorHAnsi" w:cstheme="minorHAnsi"/>
                 <w:szCs w:val="24"/>
               </w:rPr>
+              <w:t xml:space="preserve"> sa identfikacijom</w:t>
+            </w:r>
+            <w:bookmarkStart w:id="0" w:name="_GoBack"/>
+            <w:bookmarkEnd w:id="0"/>
+            <w:r>
+              <w:rPr>
+                <w:rFonts w:asciiTheme="minorHAnsi" w:hAnsiTheme="minorHAnsi" w:cstheme="minorHAnsi"/>
+                <w:szCs w:val="24"/>
+              </w:rPr>
               <w:t>.</w:t>
             </w:r>
           </w:p>
@@ -1013,122 +1043,18 @@
               <w:ind w:left="360"/>
               <w:cnfStyle w:val="000000100000" w:firstRow="0" w:lastRow="0" w:firstColumn="0" w:lastColumn="0" w:oddVBand="0" w:evenVBand="0" w:oddHBand="1" w:evenHBand="0" w:firstRowFirstColumn="0" w:firstRowLastColumn="0" w:lastRowFirstColumn="0" w:lastRowLastColumn="0"/>
               <w:rPr>
+                <w:rFonts w:cstheme="minorHAnsi"/>
+                <w:szCs w:val="24"/>
+              </w:rPr>
+            </w:pPr>
+            <w:r>
+              <w:rPr>
                 <w:rFonts w:asciiTheme="minorHAnsi" w:hAnsiTheme="minorHAnsi" w:cstheme="minorHAnsi"/>
                 <w:sz w:val="22"/>
                 <w:szCs w:val="22"/>
               </w:rPr>
-            </w:pPr>
-            <w:r>
-              <w:rPr>
-                <w:rFonts w:asciiTheme="minorHAnsi" w:hAnsiTheme="minorHAnsi" w:cstheme="minorHAnsi"/>
-                <w:sz w:val="22"/>
-                <w:szCs w:val="22"/>
-              </w:rPr>
-              <w:t>4</w:t>
-            </w:r>
-            <w:r>
-              <w:rPr>
-                <w:rFonts w:cstheme="minorHAnsi"/>
-                <w:szCs w:val="24"/>
-              </w:rPr>
-              <w:t xml:space="preserve">.a </w:t>
-            </w:r>
-            <w:r>
-              <w:rPr>
-                <w:rFonts w:asciiTheme="minorHAnsi" w:hAnsiTheme="minorHAnsi" w:cstheme="minorHAnsi"/>
-                <w:sz w:val="22"/>
-                <w:szCs w:val="22"/>
-              </w:rPr>
-              <w:t>Sistem kreira poruku o neuspješnoj rezervaciji.</w:t>
-            </w:r>
-          </w:p>
-          <w:p>
-            <w:pPr>
-              <w:ind w:left="360"/>
-              <w:cnfStyle w:val="000000100000" w:firstRow="0" w:lastRow="0" w:firstColumn="0" w:lastColumn="0" w:oddVBand="0" w:evenVBand="0" w:oddHBand="1" w:evenHBand="0" w:firstRowFirstColumn="0" w:firstRowLastColumn="0" w:lastRowFirstColumn="0" w:lastRowLastColumn="0"/>
-              <w:rPr>
-                <w:rFonts w:asciiTheme="minorHAnsi" w:hAnsiTheme="minorHAnsi" w:cstheme="minorHAnsi"/>
-                <w:sz w:val="22"/>
-                <w:szCs w:val="22"/>
-              </w:rPr>
-            </w:pPr>
-            <w:r>
-              <w:rPr>
-                <w:rFonts w:asciiTheme="minorHAnsi" w:hAnsiTheme="minorHAnsi" w:cstheme="minorHAnsi"/>
-                <w:sz w:val="22"/>
-                <w:szCs w:val="22"/>
-              </w:rPr>
-              <w:t xml:space="preserve">5.a </w:t>
-            </w:r>
-            <w:r>
-              <w:rPr>
-                <w:rFonts w:asciiTheme="minorHAnsi" w:hAnsiTheme="minorHAnsi" w:cstheme="minorHAnsi"/>
-                <w:sz w:val="22"/>
-                <w:szCs w:val="22"/>
-              </w:rPr>
-              <w:t>Zaposlenik</w:t>
-            </w:r>
-            <w:r>
-              <w:rPr>
-                <w:rFonts w:asciiTheme="minorHAnsi" w:hAnsiTheme="minorHAnsi" w:cstheme="minorHAnsi"/>
-                <w:sz w:val="22"/>
-                <w:szCs w:val="22"/>
-              </w:rPr>
-              <w:t xml:space="preserve"> pokreće</w:t>
-            </w:r>
-            <w:r>
-              <w:rPr>
-                <w:rFonts w:asciiTheme="minorHAnsi" w:hAnsiTheme="minorHAnsi" w:cstheme="minorHAnsi"/>
-                <w:sz w:val="22"/>
-                <w:szCs w:val="22"/>
-              </w:rPr>
-              <w:t xml:space="preserve"> </w:t>
-            </w:r>
-            <w:r>
-              <w:rPr>
-                <w:rFonts w:asciiTheme="minorHAnsi" w:hAnsiTheme="minorHAnsi" w:cstheme="minorHAnsi"/>
-                <w:sz w:val="22"/>
-                <w:szCs w:val="22"/>
-              </w:rPr>
-              <w:t>slanje poruke</w:t>
-            </w:r>
-            <w:r>
-              <w:rPr>
-                <w:rFonts w:asciiTheme="minorHAnsi" w:hAnsiTheme="minorHAnsi" w:cstheme="minorHAnsi"/>
-                <w:sz w:val="22"/>
-                <w:szCs w:val="22"/>
-              </w:rPr>
-              <w:t xml:space="preserve"> o neuspješnoj rezervaciji.</w:t>
-            </w:r>
-          </w:p>
-          <w:p>
-            <w:pPr>
-              <w:ind w:left="360"/>
-              <w:cnfStyle w:val="000000100000" w:firstRow="0" w:lastRow="0" w:firstColumn="0" w:lastColumn="0" w:oddVBand="0" w:evenVBand="0" w:oddHBand="1" w:evenHBand="0" w:firstRowFirstColumn="0" w:firstRowLastColumn="0" w:lastRowFirstColumn="0" w:lastRowLastColumn="0"/>
-              <w:rPr>
-                <w:rFonts w:asciiTheme="minorHAnsi" w:hAnsiTheme="minorHAnsi" w:cstheme="minorHAnsi"/>
-                <w:sz w:val="22"/>
-                <w:szCs w:val="22"/>
-              </w:rPr>
-            </w:pPr>
-            <w:r>
-              <w:rPr>
-                <w:rFonts w:asciiTheme="minorHAnsi" w:hAnsiTheme="minorHAnsi" w:cstheme="minorHAnsi"/>
-                <w:sz w:val="22"/>
-                <w:szCs w:val="22"/>
-              </w:rPr>
-              <w:t>6.a Sistem dostavlja poruku korisniku.</w:t>
-            </w:r>
-          </w:p>
-          <w:p>
-            <w:pPr>
-              <w:ind w:left="360"/>
-              <w:cnfStyle w:val="000000100000" w:firstRow="0" w:lastRow="0" w:firstColumn="0" w:lastColumn="0" w:oddVBand="0" w:evenVBand="0" w:oddHBand="1" w:evenHBand="0" w:firstRowFirstColumn="0" w:firstRowLastColumn="0" w:lastRowFirstColumn="0" w:lastRowLastColumn="0"/>
-              <w:rPr>
-                <w:rFonts w:cstheme="minorHAnsi"/>
-                <w:szCs w:val="24"/>
-              </w:rPr>
-            </w:pPr>
+              <w:t>-/-</w:t>
+            </w:r>
           </w:p>
         </w:tc>
       </w:tr>
@@ -1178,35 +1104,7 @@
                 <w:rFonts w:asciiTheme="minorHAnsi" w:hAnsiTheme="minorHAnsi" w:cstheme="minorHAnsi"/>
                 <w:szCs w:val="24"/>
               </w:rPr>
-              <w:t xml:space="preserve">Rezervacija nije uspjela, </w:t>
-            </w:r>
-            <w:r>
-              <w:rPr>
-                <w:rFonts w:asciiTheme="minorHAnsi" w:hAnsiTheme="minorHAnsi" w:cstheme="minorHAnsi"/>
-                <w:szCs w:val="24"/>
-              </w:rPr>
-              <w:t>i</w:t>
-            </w:r>
-            <w:r>
-              <w:rPr>
-                <w:rFonts w:asciiTheme="minorHAnsi" w:hAnsiTheme="minorHAnsi" w:cstheme="minorHAnsi"/>
-                <w:szCs w:val="24"/>
-              </w:rPr>
-              <w:t xml:space="preserve"> korisnik je obavješten</w:t>
-            </w:r>
-            <w:r>
-              <w:rPr>
-                <w:rFonts w:asciiTheme="minorHAnsi" w:hAnsiTheme="minorHAnsi" w:cstheme="minorHAnsi"/>
-                <w:szCs w:val="24"/>
-              </w:rPr>
-              <w:t xml:space="preserve"> o neuspjeloj rezervaciji</w:t>
-            </w:r>
-            <w:r>
-              <w:rPr>
-                <w:rFonts w:asciiTheme="minorHAnsi" w:hAnsiTheme="minorHAnsi" w:cstheme="minorHAnsi"/>
-                <w:szCs w:val="24"/>
-              </w:rPr>
-              <w:t>.</w:t>
+              <w:t xml:space="preserve">      -/-</w:t>
             </w:r>
           </w:p>
         </w:tc>
@@ -2381,6 +2279,7 @@
         </w:numPr>
       </w:pPr>
       <w:r>
+        <w:lastRenderedPageBreak/>
         <w:t>Rezervacija karte (Korisnik sa</w:t>
       </w:r>
       <w:r>
@@ -4036,16 +3935,7 @@
                 <w:rFonts w:asciiTheme="minorHAnsi" w:hAnsiTheme="minorHAnsi" w:cstheme="minorHAnsi"/>
                 <w:szCs w:val="24"/>
               </w:rPr>
-              <w:t>Sistem vrši obradu koda na osnovu evidencije rezervacija</w:t>
-            </w:r>
-            <w:bookmarkStart w:id="0" w:name="_GoBack"/>
-            <w:bookmarkEnd w:id="0"/>
-            <w:r>
-              <w:rPr>
-                <w:rFonts w:asciiTheme="minorHAnsi" w:hAnsiTheme="minorHAnsi" w:cstheme="minorHAnsi"/>
-                <w:szCs w:val="24"/>
-              </w:rPr>
-              <w:t>.</w:t>
+              <w:t>Sistem vrši obradu koda na osnovu evidencije rezervacija.</w:t>
             </w:r>
           </w:p>
           <w:p>

</xml_diff>

<commit_message>
Revert "Ubijena grana kod korisnika bez privilegija i završena sekvenca za"
This reverts commit c76c0f4113493e2a5f01ba7ab3d48467b06b2fd4.
</commit_message>
<xml_diff>
--- a/funkcionalni zahtjevi/radnik na blagajni/Radnik na blagajni.docx
+++ b/funkcionalni zahtjevi/radnik na blagajni/Radnik na blagajni.docx
@@ -405,17 +405,19 @@
                 <w:szCs w:val="24"/>
                 <w:lang w:val="sr-Latn-RS"/>
               </w:rPr>
-              <w:t xml:space="preserve">Zaposlenik </w:t>
-            </w:r>
-            <w:r>
+              <w:t>Ako ima slobodnih sjedišta, zaposlenik ih rezerviše, kreira novu rezervaciju i sistem kreira poruku o uspješnoj rezervaciji,  zaposlenik pokreće slanje poruke korisniku.</w:t>
+            </w:r>
+          </w:p>
+          <w:p>
+            <w:pPr>
+              <w:cnfStyle w:val="000000100000" w:firstRow="0" w:lastRow="0" w:firstColumn="0" w:lastColumn="0" w:oddVBand="0" w:evenVBand="0" w:oddHBand="1" w:evenHBand="0" w:firstRowFirstColumn="0" w:firstRowLastColumn="0" w:lastRowFirstColumn="0" w:lastRowLastColumn="0"/>
               <w:rPr>
                 <w:rFonts w:asciiTheme="minorHAnsi" w:hAnsiTheme="minorHAnsi" w:cstheme="minorHAnsi"/>
                 <w:sz w:val="22"/>
                 <w:szCs w:val="24"/>
                 <w:lang w:val="sr-Latn-RS"/>
               </w:rPr>
-              <w:t>rezerviše</w:t>
-            </w:r>
+            </w:pPr>
             <w:r>
               <w:rPr>
                 <w:rFonts w:asciiTheme="minorHAnsi" w:hAnsiTheme="minorHAnsi" w:cstheme="minorHAnsi"/>
@@ -423,43 +425,7 @@
                 <w:szCs w:val="24"/>
                 <w:lang w:val="sr-Latn-RS"/>
               </w:rPr>
-              <w:t xml:space="preserve"> neko ili neka od slobodnih sjedišta</w:t>
-            </w:r>
-            <w:r>
-              <w:rPr>
-                <w:rFonts w:asciiTheme="minorHAnsi" w:hAnsiTheme="minorHAnsi" w:cstheme="minorHAnsi"/>
-                <w:sz w:val="22"/>
-                <w:szCs w:val="24"/>
-                <w:lang w:val="sr-Latn-RS"/>
-              </w:rPr>
-              <w:t xml:space="preserve">, kreira novu rezervaciju i </w:t>
-            </w:r>
-            <w:r>
-              <w:rPr>
-                <w:rFonts w:asciiTheme="minorHAnsi" w:hAnsiTheme="minorHAnsi" w:cstheme="minorHAnsi"/>
-                <w:sz w:val="22"/>
-                <w:szCs w:val="24"/>
-                <w:lang w:val="sr-Latn-RS"/>
-              </w:rPr>
-              <w:t xml:space="preserve">identifikaciju </w:t>
-            </w:r>
-            <w:r>
-              <w:rPr>
-                <w:rFonts w:asciiTheme="minorHAnsi" w:hAnsiTheme="minorHAnsi" w:cstheme="minorHAnsi"/>
-                <w:sz w:val="22"/>
-                <w:szCs w:val="24"/>
-                <w:lang w:val="sr-Latn-RS"/>
-              </w:rPr>
-              <w:t>sistem kreira poruku o uspješnoj rezervaciji,  zaposlenik pokreće slanje poruke</w:t>
-            </w:r>
-            <w:r>
-              <w:rPr>
-                <w:rFonts w:asciiTheme="minorHAnsi" w:hAnsiTheme="minorHAnsi" w:cstheme="minorHAnsi"/>
-                <w:sz w:val="22"/>
-                <w:szCs w:val="24"/>
-                <w:lang w:val="sr-Latn-RS"/>
-              </w:rPr>
-              <w:t xml:space="preserve"> sa identifikacijom korisniku i sistem je dostavlja.</w:t>
+              <w:t>Ako nema slobodnih sjedišta sistem kreira poruku o neuspješnoj rezervaciji, i korisnik pokreće slanje poruke korisniku.</w:t>
             </w:r>
           </w:p>
         </w:tc>
@@ -671,14 +637,6 @@
               </w:rPr>
               <w:t>.</w:t>
             </w:r>
-            <w:r>
-              <w:rPr>
-                <w:rFonts w:asciiTheme="minorHAnsi" w:hAnsiTheme="minorHAnsi" w:cstheme="minorHAnsi"/>
-                <w:sz w:val="22"/>
-                <w:szCs w:val="24"/>
-              </w:rPr>
-              <w:t xml:space="preserve"> Korisnik je dobio identifikaciju</w:t>
-            </w:r>
           </w:p>
         </w:tc>
       </w:tr>
@@ -845,7 +803,28 @@
                 <w:rFonts w:asciiTheme="minorHAnsi" w:hAnsiTheme="minorHAnsi" w:cstheme="minorHAnsi"/>
                 <w:szCs w:val="24"/>
               </w:rPr>
-              <w:t>Zaposlenik dodjeljuje korinisku neko(a) od slobodnih sjedišta.</w:t>
+              <w:t xml:space="preserve">Ako ima dostupno </w:t>
+            </w:r>
+            <w:r>
+              <w:rPr>
+                <w:rFonts w:asciiTheme="minorHAnsi" w:hAnsiTheme="minorHAnsi" w:cstheme="minorHAnsi"/>
+                <w:szCs w:val="24"/>
+              </w:rPr>
+              <w:t>sjedište</w:t>
+            </w:r>
+            <w:r>
+              <w:rPr>
+                <w:rFonts w:asciiTheme="minorHAnsi" w:hAnsiTheme="minorHAnsi" w:cstheme="minorHAnsi"/>
+                <w:szCs w:val="24"/>
+              </w:rPr>
+              <w:t xml:space="preserve"> zaposlenik ga dodjeljuje korisniku</w:t>
+            </w:r>
+            <w:r>
+              <w:rPr>
+                <w:rFonts w:asciiTheme="minorHAnsi" w:hAnsiTheme="minorHAnsi" w:cstheme="minorHAnsi"/>
+                <w:szCs w:val="24"/>
+              </w:rPr>
+              <w:t>.</w:t>
             </w:r>
           </w:p>
           <w:p>
@@ -950,15 +929,6 @@
                 <w:rFonts w:asciiTheme="minorHAnsi" w:hAnsiTheme="minorHAnsi" w:cstheme="minorHAnsi"/>
                 <w:szCs w:val="24"/>
               </w:rPr>
-              <w:t xml:space="preserve"> sa identfikacijom</w:t>
-            </w:r>
-            <w:bookmarkStart w:id="0" w:name="_GoBack"/>
-            <w:bookmarkEnd w:id="0"/>
-            <w:r>
-              <w:rPr>
-                <w:rFonts w:asciiTheme="minorHAnsi" w:hAnsiTheme="minorHAnsi" w:cstheme="minorHAnsi"/>
-                <w:szCs w:val="24"/>
-              </w:rPr>
               <w:t>.</w:t>
             </w:r>
           </w:p>
@@ -1043,18 +1013,122 @@
               <w:ind w:left="360"/>
               <w:cnfStyle w:val="000000100000" w:firstRow="0" w:lastRow="0" w:firstColumn="0" w:lastColumn="0" w:oddVBand="0" w:evenVBand="0" w:oddHBand="1" w:evenHBand="0" w:firstRowFirstColumn="0" w:firstRowLastColumn="0" w:lastRowFirstColumn="0" w:lastRowLastColumn="0"/>
               <w:rPr>
+                <w:rFonts w:asciiTheme="minorHAnsi" w:hAnsiTheme="minorHAnsi" w:cstheme="minorHAnsi"/>
+                <w:sz w:val="22"/>
+                <w:szCs w:val="22"/>
+              </w:rPr>
+            </w:pPr>
+            <w:r>
+              <w:rPr>
+                <w:rFonts w:asciiTheme="minorHAnsi" w:hAnsiTheme="minorHAnsi" w:cstheme="minorHAnsi"/>
+                <w:sz w:val="22"/>
+                <w:szCs w:val="22"/>
+              </w:rPr>
+              <w:t>4</w:t>
+            </w:r>
+            <w:r>
+              <w:rPr>
                 <w:rFonts w:cstheme="minorHAnsi"/>
                 <w:szCs w:val="24"/>
               </w:rPr>
-            </w:pPr>
+              <w:t xml:space="preserve">.a </w:t>
+            </w:r>
             <w:r>
               <w:rPr>
                 <w:rFonts w:asciiTheme="minorHAnsi" w:hAnsiTheme="minorHAnsi" w:cstheme="minorHAnsi"/>
                 <w:sz w:val="22"/>
                 <w:szCs w:val="22"/>
               </w:rPr>
-              <w:t>-/-</w:t>
-            </w:r>
+              <w:t>Sistem kreira poruku o neuspješnoj rezervaciji.</w:t>
+            </w:r>
+          </w:p>
+          <w:p>
+            <w:pPr>
+              <w:ind w:left="360"/>
+              <w:cnfStyle w:val="000000100000" w:firstRow="0" w:lastRow="0" w:firstColumn="0" w:lastColumn="0" w:oddVBand="0" w:evenVBand="0" w:oddHBand="1" w:evenHBand="0" w:firstRowFirstColumn="0" w:firstRowLastColumn="0" w:lastRowFirstColumn="0" w:lastRowLastColumn="0"/>
+              <w:rPr>
+                <w:rFonts w:asciiTheme="minorHAnsi" w:hAnsiTheme="minorHAnsi" w:cstheme="minorHAnsi"/>
+                <w:sz w:val="22"/>
+                <w:szCs w:val="22"/>
+              </w:rPr>
+            </w:pPr>
+            <w:r>
+              <w:rPr>
+                <w:rFonts w:asciiTheme="minorHAnsi" w:hAnsiTheme="minorHAnsi" w:cstheme="minorHAnsi"/>
+                <w:sz w:val="22"/>
+                <w:szCs w:val="22"/>
+              </w:rPr>
+              <w:t xml:space="preserve">5.a </w:t>
+            </w:r>
+            <w:r>
+              <w:rPr>
+                <w:rFonts w:asciiTheme="minorHAnsi" w:hAnsiTheme="minorHAnsi" w:cstheme="minorHAnsi"/>
+                <w:sz w:val="22"/>
+                <w:szCs w:val="22"/>
+              </w:rPr>
+              <w:t>Zaposlenik</w:t>
+            </w:r>
+            <w:r>
+              <w:rPr>
+                <w:rFonts w:asciiTheme="minorHAnsi" w:hAnsiTheme="minorHAnsi" w:cstheme="minorHAnsi"/>
+                <w:sz w:val="22"/>
+                <w:szCs w:val="22"/>
+              </w:rPr>
+              <w:t xml:space="preserve"> pokreće</w:t>
+            </w:r>
+            <w:r>
+              <w:rPr>
+                <w:rFonts w:asciiTheme="minorHAnsi" w:hAnsiTheme="minorHAnsi" w:cstheme="minorHAnsi"/>
+                <w:sz w:val="22"/>
+                <w:szCs w:val="22"/>
+              </w:rPr>
+              <w:t xml:space="preserve"> </w:t>
+            </w:r>
+            <w:r>
+              <w:rPr>
+                <w:rFonts w:asciiTheme="minorHAnsi" w:hAnsiTheme="minorHAnsi" w:cstheme="minorHAnsi"/>
+                <w:sz w:val="22"/>
+                <w:szCs w:val="22"/>
+              </w:rPr>
+              <w:t>slanje poruke</w:t>
+            </w:r>
+            <w:r>
+              <w:rPr>
+                <w:rFonts w:asciiTheme="minorHAnsi" w:hAnsiTheme="minorHAnsi" w:cstheme="minorHAnsi"/>
+                <w:sz w:val="22"/>
+                <w:szCs w:val="22"/>
+              </w:rPr>
+              <w:t xml:space="preserve"> o neuspješnoj rezervaciji.</w:t>
+            </w:r>
+          </w:p>
+          <w:p>
+            <w:pPr>
+              <w:ind w:left="360"/>
+              <w:cnfStyle w:val="000000100000" w:firstRow="0" w:lastRow="0" w:firstColumn="0" w:lastColumn="0" w:oddVBand="0" w:evenVBand="0" w:oddHBand="1" w:evenHBand="0" w:firstRowFirstColumn="0" w:firstRowLastColumn="0" w:lastRowFirstColumn="0" w:lastRowLastColumn="0"/>
+              <w:rPr>
+                <w:rFonts w:asciiTheme="minorHAnsi" w:hAnsiTheme="minorHAnsi" w:cstheme="minorHAnsi"/>
+                <w:sz w:val="22"/>
+                <w:szCs w:val="22"/>
+              </w:rPr>
+            </w:pPr>
+            <w:r>
+              <w:rPr>
+                <w:rFonts w:asciiTheme="minorHAnsi" w:hAnsiTheme="minorHAnsi" w:cstheme="minorHAnsi"/>
+                <w:sz w:val="22"/>
+                <w:szCs w:val="22"/>
+              </w:rPr>
+              <w:t>6.a Sistem dostavlja poruku korisniku.</w:t>
+            </w:r>
+          </w:p>
+          <w:p>
+            <w:pPr>
+              <w:ind w:left="360"/>
+              <w:cnfStyle w:val="000000100000" w:firstRow="0" w:lastRow="0" w:firstColumn="0" w:lastColumn="0" w:oddVBand="0" w:evenVBand="0" w:oddHBand="1" w:evenHBand="0" w:firstRowFirstColumn="0" w:firstRowLastColumn="0" w:lastRowFirstColumn="0" w:lastRowLastColumn="0"/>
+              <w:rPr>
+                <w:rFonts w:cstheme="minorHAnsi"/>
+                <w:szCs w:val="24"/>
+              </w:rPr>
+            </w:pPr>
           </w:p>
         </w:tc>
       </w:tr>
@@ -1104,7 +1178,35 @@
                 <w:rFonts w:asciiTheme="minorHAnsi" w:hAnsiTheme="minorHAnsi" w:cstheme="minorHAnsi"/>
                 <w:szCs w:val="24"/>
               </w:rPr>
-              <w:t xml:space="preserve">      -/-</w:t>
+              <w:t xml:space="preserve">Rezervacija nije uspjela, </w:t>
+            </w:r>
+            <w:r>
+              <w:rPr>
+                <w:rFonts w:asciiTheme="minorHAnsi" w:hAnsiTheme="minorHAnsi" w:cstheme="minorHAnsi"/>
+                <w:szCs w:val="24"/>
+              </w:rPr>
+              <w:t>i</w:t>
+            </w:r>
+            <w:r>
+              <w:rPr>
+                <w:rFonts w:asciiTheme="minorHAnsi" w:hAnsiTheme="minorHAnsi" w:cstheme="minorHAnsi"/>
+                <w:szCs w:val="24"/>
+              </w:rPr>
+              <w:t xml:space="preserve"> korisnik je obavješten</w:t>
+            </w:r>
+            <w:r>
+              <w:rPr>
+                <w:rFonts w:asciiTheme="minorHAnsi" w:hAnsiTheme="minorHAnsi" w:cstheme="minorHAnsi"/>
+                <w:szCs w:val="24"/>
+              </w:rPr>
+              <w:t xml:space="preserve"> o neuspjeloj rezervaciji</w:t>
+            </w:r>
+            <w:r>
+              <w:rPr>
+                <w:rFonts w:asciiTheme="minorHAnsi" w:hAnsiTheme="minorHAnsi" w:cstheme="minorHAnsi"/>
+                <w:szCs w:val="24"/>
+              </w:rPr>
+              <w:t>.</w:t>
             </w:r>
           </w:p>
         </w:tc>
@@ -2279,7 +2381,6 @@
         </w:numPr>
       </w:pPr>
       <w:r>
-        <w:lastRenderedPageBreak/>
         <w:t>Rezervacija karte (Korisnik sa</w:t>
       </w:r>
       <w:r>
@@ -3935,7 +4036,16 @@
                 <w:rFonts w:asciiTheme="minorHAnsi" w:hAnsiTheme="minorHAnsi" w:cstheme="minorHAnsi"/>
                 <w:szCs w:val="24"/>
               </w:rPr>
-              <w:t>Sistem vrši obradu koda na osnovu evidencije rezervacija.</w:t>
+              <w:t>Sistem vrši obradu koda na osnovu evidencije rezervacija</w:t>
+            </w:r>
+            <w:bookmarkStart w:id="0" w:name="_GoBack"/>
+            <w:bookmarkEnd w:id="0"/>
+            <w:r>
+              <w:rPr>
+                <w:rFonts w:asciiTheme="minorHAnsi" w:hAnsiTheme="minorHAnsi" w:cstheme="minorHAnsi"/>
+                <w:szCs w:val="24"/>
+              </w:rPr>
+              <w:t>.</w:t>
             </w:r>
           </w:p>
           <w:p>

</xml_diff>

<commit_message>
Revert "Revert "Ubijena grana kod korisnika bez privilegija i završena sekvenca za""
This reverts commit 00b0111403c1cab5a66ec41b7be72d0a1bb94b5d.
</commit_message>
<xml_diff>
--- a/funkcionalni zahtjevi/radnik na blagajni/Radnik na blagajni.docx
+++ b/funkcionalni zahtjevi/radnik na blagajni/Radnik na blagajni.docx
@@ -405,19 +405,17 @@
                 <w:szCs w:val="24"/>
                 <w:lang w:val="sr-Latn-RS"/>
               </w:rPr>
-              <w:t>Ako ima slobodnih sjedišta, zaposlenik ih rezerviše, kreira novu rezervaciju i sistem kreira poruku o uspješnoj rezervaciji,  zaposlenik pokreće slanje poruke korisniku.</w:t>
-            </w:r>
-          </w:p>
-          <w:p>
-            <w:pPr>
-              <w:cnfStyle w:val="000000100000" w:firstRow="0" w:lastRow="0" w:firstColumn="0" w:lastColumn="0" w:oddVBand="0" w:evenVBand="0" w:oddHBand="1" w:evenHBand="0" w:firstRowFirstColumn="0" w:firstRowLastColumn="0" w:lastRowFirstColumn="0" w:lastRowLastColumn="0"/>
+              <w:t xml:space="preserve">Zaposlenik </w:t>
+            </w:r>
+            <w:r>
               <w:rPr>
                 <w:rFonts w:asciiTheme="minorHAnsi" w:hAnsiTheme="minorHAnsi" w:cstheme="minorHAnsi"/>
                 <w:sz w:val="22"/>
                 <w:szCs w:val="24"/>
                 <w:lang w:val="sr-Latn-RS"/>
               </w:rPr>
-            </w:pPr>
+              <w:t>rezerviše</w:t>
+            </w:r>
             <w:r>
               <w:rPr>
                 <w:rFonts w:asciiTheme="minorHAnsi" w:hAnsiTheme="minorHAnsi" w:cstheme="minorHAnsi"/>
@@ -425,7 +423,43 @@
                 <w:szCs w:val="24"/>
                 <w:lang w:val="sr-Latn-RS"/>
               </w:rPr>
-              <w:t>Ako nema slobodnih sjedišta sistem kreira poruku o neuspješnoj rezervaciji, i korisnik pokreće slanje poruke korisniku.</w:t>
+              <w:t xml:space="preserve"> neko ili neka od slobodnih sjedišta</w:t>
+            </w:r>
+            <w:r>
+              <w:rPr>
+                <w:rFonts w:asciiTheme="minorHAnsi" w:hAnsiTheme="minorHAnsi" w:cstheme="minorHAnsi"/>
+                <w:sz w:val="22"/>
+                <w:szCs w:val="24"/>
+                <w:lang w:val="sr-Latn-RS"/>
+              </w:rPr>
+              <w:t xml:space="preserve">, kreira novu rezervaciju i </w:t>
+            </w:r>
+            <w:r>
+              <w:rPr>
+                <w:rFonts w:asciiTheme="minorHAnsi" w:hAnsiTheme="minorHAnsi" w:cstheme="minorHAnsi"/>
+                <w:sz w:val="22"/>
+                <w:szCs w:val="24"/>
+                <w:lang w:val="sr-Latn-RS"/>
+              </w:rPr>
+              <w:t xml:space="preserve">identifikaciju </w:t>
+            </w:r>
+            <w:r>
+              <w:rPr>
+                <w:rFonts w:asciiTheme="minorHAnsi" w:hAnsiTheme="minorHAnsi" w:cstheme="minorHAnsi"/>
+                <w:sz w:val="22"/>
+                <w:szCs w:val="24"/>
+                <w:lang w:val="sr-Latn-RS"/>
+              </w:rPr>
+              <w:t>sistem kreira poruku o uspješnoj rezervaciji,  zaposlenik pokreće slanje poruke</w:t>
+            </w:r>
+            <w:r>
+              <w:rPr>
+                <w:rFonts w:asciiTheme="minorHAnsi" w:hAnsiTheme="minorHAnsi" w:cstheme="minorHAnsi"/>
+                <w:sz w:val="22"/>
+                <w:szCs w:val="24"/>
+                <w:lang w:val="sr-Latn-RS"/>
+              </w:rPr>
+              <w:t xml:space="preserve"> sa identifikacijom korisniku i sistem je dostavlja.</w:t>
             </w:r>
           </w:p>
         </w:tc>
@@ -637,6 +671,14 @@
               </w:rPr>
               <w:t>.</w:t>
             </w:r>
+            <w:r>
+              <w:rPr>
+                <w:rFonts w:asciiTheme="minorHAnsi" w:hAnsiTheme="minorHAnsi" w:cstheme="minorHAnsi"/>
+                <w:sz w:val="22"/>
+                <w:szCs w:val="24"/>
+              </w:rPr>
+              <w:t xml:space="preserve"> Korisnik je dobio identifikaciju</w:t>
+            </w:r>
           </w:p>
         </w:tc>
       </w:tr>
@@ -803,28 +845,7 @@
                 <w:rFonts w:asciiTheme="minorHAnsi" w:hAnsiTheme="minorHAnsi" w:cstheme="minorHAnsi"/>
                 <w:szCs w:val="24"/>
               </w:rPr>
-              <w:t xml:space="preserve">Ako ima dostupno </w:t>
-            </w:r>
-            <w:r>
-              <w:rPr>
-                <w:rFonts w:asciiTheme="minorHAnsi" w:hAnsiTheme="minorHAnsi" w:cstheme="minorHAnsi"/>
-                <w:szCs w:val="24"/>
-              </w:rPr>
-              <w:t>sjedište</w:t>
-            </w:r>
-            <w:r>
-              <w:rPr>
-                <w:rFonts w:asciiTheme="minorHAnsi" w:hAnsiTheme="minorHAnsi" w:cstheme="minorHAnsi"/>
-                <w:szCs w:val="24"/>
-              </w:rPr>
-              <w:t xml:space="preserve"> zaposlenik ga dodjeljuje korisniku</w:t>
-            </w:r>
-            <w:r>
-              <w:rPr>
-                <w:rFonts w:asciiTheme="minorHAnsi" w:hAnsiTheme="minorHAnsi" w:cstheme="minorHAnsi"/>
-                <w:szCs w:val="24"/>
-              </w:rPr>
-              <w:t>.</w:t>
+              <w:t>Zaposlenik dodjeljuje korinisku neko(a) od slobodnih sjedišta.</w:t>
             </w:r>
           </w:p>
           <w:p>
@@ -929,6 +950,15 @@
                 <w:rFonts w:asciiTheme="minorHAnsi" w:hAnsiTheme="minorHAnsi" w:cstheme="minorHAnsi"/>
                 <w:szCs w:val="24"/>
               </w:rPr>
+              <w:t xml:space="preserve"> sa identfikacijom</w:t>
+            </w:r>
+            <w:bookmarkStart w:id="0" w:name="_GoBack"/>
+            <w:bookmarkEnd w:id="0"/>
+            <w:r>
+              <w:rPr>
+                <w:rFonts w:asciiTheme="minorHAnsi" w:hAnsiTheme="minorHAnsi" w:cstheme="minorHAnsi"/>
+                <w:szCs w:val="24"/>
+              </w:rPr>
               <w:t>.</w:t>
             </w:r>
           </w:p>
@@ -1013,122 +1043,18 @@
               <w:ind w:left="360"/>
               <w:cnfStyle w:val="000000100000" w:firstRow="0" w:lastRow="0" w:firstColumn="0" w:lastColumn="0" w:oddVBand="0" w:evenVBand="0" w:oddHBand="1" w:evenHBand="0" w:firstRowFirstColumn="0" w:firstRowLastColumn="0" w:lastRowFirstColumn="0" w:lastRowLastColumn="0"/>
               <w:rPr>
+                <w:rFonts w:cstheme="minorHAnsi"/>
+                <w:szCs w:val="24"/>
+              </w:rPr>
+            </w:pPr>
+            <w:r>
+              <w:rPr>
                 <w:rFonts w:asciiTheme="minorHAnsi" w:hAnsiTheme="minorHAnsi" w:cstheme="minorHAnsi"/>
                 <w:sz w:val="22"/>
                 <w:szCs w:val="22"/>
               </w:rPr>
-            </w:pPr>
-            <w:r>
-              <w:rPr>
-                <w:rFonts w:asciiTheme="minorHAnsi" w:hAnsiTheme="minorHAnsi" w:cstheme="minorHAnsi"/>
-                <w:sz w:val="22"/>
-                <w:szCs w:val="22"/>
-              </w:rPr>
-              <w:t>4</w:t>
-            </w:r>
-            <w:r>
-              <w:rPr>
-                <w:rFonts w:cstheme="minorHAnsi"/>
-                <w:szCs w:val="24"/>
-              </w:rPr>
-              <w:t xml:space="preserve">.a </w:t>
-            </w:r>
-            <w:r>
-              <w:rPr>
-                <w:rFonts w:asciiTheme="minorHAnsi" w:hAnsiTheme="minorHAnsi" w:cstheme="minorHAnsi"/>
-                <w:sz w:val="22"/>
-                <w:szCs w:val="22"/>
-              </w:rPr>
-              <w:t>Sistem kreira poruku o neuspješnoj rezervaciji.</w:t>
-            </w:r>
-          </w:p>
-          <w:p>
-            <w:pPr>
-              <w:ind w:left="360"/>
-              <w:cnfStyle w:val="000000100000" w:firstRow="0" w:lastRow="0" w:firstColumn="0" w:lastColumn="0" w:oddVBand="0" w:evenVBand="0" w:oddHBand="1" w:evenHBand="0" w:firstRowFirstColumn="0" w:firstRowLastColumn="0" w:lastRowFirstColumn="0" w:lastRowLastColumn="0"/>
-              <w:rPr>
-                <w:rFonts w:asciiTheme="minorHAnsi" w:hAnsiTheme="minorHAnsi" w:cstheme="minorHAnsi"/>
-                <w:sz w:val="22"/>
-                <w:szCs w:val="22"/>
-              </w:rPr>
-            </w:pPr>
-            <w:r>
-              <w:rPr>
-                <w:rFonts w:asciiTheme="minorHAnsi" w:hAnsiTheme="minorHAnsi" w:cstheme="minorHAnsi"/>
-                <w:sz w:val="22"/>
-                <w:szCs w:val="22"/>
-              </w:rPr>
-              <w:t xml:space="preserve">5.a </w:t>
-            </w:r>
-            <w:r>
-              <w:rPr>
-                <w:rFonts w:asciiTheme="minorHAnsi" w:hAnsiTheme="minorHAnsi" w:cstheme="minorHAnsi"/>
-                <w:sz w:val="22"/>
-                <w:szCs w:val="22"/>
-              </w:rPr>
-              <w:t>Zaposlenik</w:t>
-            </w:r>
-            <w:r>
-              <w:rPr>
-                <w:rFonts w:asciiTheme="minorHAnsi" w:hAnsiTheme="minorHAnsi" w:cstheme="minorHAnsi"/>
-                <w:sz w:val="22"/>
-                <w:szCs w:val="22"/>
-              </w:rPr>
-              <w:t xml:space="preserve"> pokreće</w:t>
-            </w:r>
-            <w:r>
-              <w:rPr>
-                <w:rFonts w:asciiTheme="minorHAnsi" w:hAnsiTheme="minorHAnsi" w:cstheme="minorHAnsi"/>
-                <w:sz w:val="22"/>
-                <w:szCs w:val="22"/>
-              </w:rPr>
-              <w:t xml:space="preserve"> </w:t>
-            </w:r>
-            <w:r>
-              <w:rPr>
-                <w:rFonts w:asciiTheme="minorHAnsi" w:hAnsiTheme="minorHAnsi" w:cstheme="minorHAnsi"/>
-                <w:sz w:val="22"/>
-                <w:szCs w:val="22"/>
-              </w:rPr>
-              <w:t>slanje poruke</w:t>
-            </w:r>
-            <w:r>
-              <w:rPr>
-                <w:rFonts w:asciiTheme="minorHAnsi" w:hAnsiTheme="minorHAnsi" w:cstheme="minorHAnsi"/>
-                <w:sz w:val="22"/>
-                <w:szCs w:val="22"/>
-              </w:rPr>
-              <w:t xml:space="preserve"> o neuspješnoj rezervaciji.</w:t>
-            </w:r>
-          </w:p>
-          <w:p>
-            <w:pPr>
-              <w:ind w:left="360"/>
-              <w:cnfStyle w:val="000000100000" w:firstRow="0" w:lastRow="0" w:firstColumn="0" w:lastColumn="0" w:oddVBand="0" w:evenVBand="0" w:oddHBand="1" w:evenHBand="0" w:firstRowFirstColumn="0" w:firstRowLastColumn="0" w:lastRowFirstColumn="0" w:lastRowLastColumn="0"/>
-              <w:rPr>
-                <w:rFonts w:asciiTheme="minorHAnsi" w:hAnsiTheme="minorHAnsi" w:cstheme="minorHAnsi"/>
-                <w:sz w:val="22"/>
-                <w:szCs w:val="22"/>
-              </w:rPr>
-            </w:pPr>
-            <w:r>
-              <w:rPr>
-                <w:rFonts w:asciiTheme="minorHAnsi" w:hAnsiTheme="minorHAnsi" w:cstheme="minorHAnsi"/>
-                <w:sz w:val="22"/>
-                <w:szCs w:val="22"/>
-              </w:rPr>
-              <w:t>6.a Sistem dostavlja poruku korisniku.</w:t>
-            </w:r>
-          </w:p>
-          <w:p>
-            <w:pPr>
-              <w:ind w:left="360"/>
-              <w:cnfStyle w:val="000000100000" w:firstRow="0" w:lastRow="0" w:firstColumn="0" w:lastColumn="0" w:oddVBand="0" w:evenVBand="0" w:oddHBand="1" w:evenHBand="0" w:firstRowFirstColumn="0" w:firstRowLastColumn="0" w:lastRowFirstColumn="0" w:lastRowLastColumn="0"/>
-              <w:rPr>
-                <w:rFonts w:cstheme="minorHAnsi"/>
-                <w:szCs w:val="24"/>
-              </w:rPr>
-            </w:pPr>
+              <w:t>-/-</w:t>
+            </w:r>
           </w:p>
         </w:tc>
       </w:tr>
@@ -1178,35 +1104,7 @@
                 <w:rFonts w:asciiTheme="minorHAnsi" w:hAnsiTheme="minorHAnsi" w:cstheme="minorHAnsi"/>
                 <w:szCs w:val="24"/>
               </w:rPr>
-              <w:t xml:space="preserve">Rezervacija nije uspjela, </w:t>
-            </w:r>
-            <w:r>
-              <w:rPr>
-                <w:rFonts w:asciiTheme="minorHAnsi" w:hAnsiTheme="minorHAnsi" w:cstheme="minorHAnsi"/>
-                <w:szCs w:val="24"/>
-              </w:rPr>
-              <w:t>i</w:t>
-            </w:r>
-            <w:r>
-              <w:rPr>
-                <w:rFonts w:asciiTheme="minorHAnsi" w:hAnsiTheme="minorHAnsi" w:cstheme="minorHAnsi"/>
-                <w:szCs w:val="24"/>
-              </w:rPr>
-              <w:t xml:space="preserve"> korisnik je obavješten</w:t>
-            </w:r>
-            <w:r>
-              <w:rPr>
-                <w:rFonts w:asciiTheme="minorHAnsi" w:hAnsiTheme="minorHAnsi" w:cstheme="minorHAnsi"/>
-                <w:szCs w:val="24"/>
-              </w:rPr>
-              <w:t xml:space="preserve"> o neuspjeloj rezervaciji</w:t>
-            </w:r>
-            <w:r>
-              <w:rPr>
-                <w:rFonts w:asciiTheme="minorHAnsi" w:hAnsiTheme="minorHAnsi" w:cstheme="minorHAnsi"/>
-                <w:szCs w:val="24"/>
-              </w:rPr>
-              <w:t>.</w:t>
+              <w:t xml:space="preserve">      -/-</w:t>
             </w:r>
           </w:p>
         </w:tc>
@@ -2381,6 +2279,7 @@
         </w:numPr>
       </w:pPr>
       <w:r>
+        <w:lastRenderedPageBreak/>
         <w:t>Rezervacija karte (Korisnik sa</w:t>
       </w:r>
       <w:r>
@@ -4036,16 +3935,7 @@
                 <w:rFonts w:asciiTheme="minorHAnsi" w:hAnsiTheme="minorHAnsi" w:cstheme="minorHAnsi"/>
                 <w:szCs w:val="24"/>
               </w:rPr>
-              <w:t>Sistem vrši obradu koda na osnovu evidencije rezervacija</w:t>
-            </w:r>
-            <w:bookmarkStart w:id="0" w:name="_GoBack"/>
-            <w:bookmarkEnd w:id="0"/>
-            <w:r>
-              <w:rPr>
-                <w:rFonts w:asciiTheme="minorHAnsi" w:hAnsiTheme="minorHAnsi" w:cstheme="minorHAnsi"/>
-                <w:szCs w:val="24"/>
-              </w:rPr>
-              <w:t>.</w:t>
+              <w:t>Sistem vrši obradu koda na osnovu evidencije rezervacija.</w:t>
             </w:r>
           </w:p>
           <w:p>

</xml_diff>

<commit_message>
aj valjda je dobro
</commit_message>
<xml_diff>
--- a/funkcionalni zahtjevi/radnik na blagajni/Radnik na blagajni.docx
+++ b/funkcionalni zahtjevi/radnik na blagajni/Radnik na blagajni.docx
@@ -405,17 +405,19 @@
                 <w:szCs w:val="24"/>
                 <w:lang w:val="sr-Latn-RS"/>
               </w:rPr>
-              <w:t xml:space="preserve">Zaposlenik </w:t>
-            </w:r>
-            <w:r>
+              <w:t>Ako ima slobodnih sjedišta, zaposlenik ih rezerviše, kreira novu rezervaciju i sistem kreira poruku o uspješnoj rezervaciji,  zaposlenik pokreće slanje poruke korisniku.</w:t>
+            </w:r>
+          </w:p>
+          <w:p>
+            <w:pPr>
+              <w:cnfStyle w:val="000000100000" w:firstRow="0" w:lastRow="0" w:firstColumn="0" w:lastColumn="0" w:oddVBand="0" w:evenVBand="0" w:oddHBand="1" w:evenHBand="0" w:firstRowFirstColumn="0" w:firstRowLastColumn="0" w:lastRowFirstColumn="0" w:lastRowLastColumn="0"/>
               <w:rPr>
                 <w:rFonts w:asciiTheme="minorHAnsi" w:hAnsiTheme="minorHAnsi" w:cstheme="minorHAnsi"/>
                 <w:sz w:val="22"/>
                 <w:szCs w:val="24"/>
                 <w:lang w:val="sr-Latn-RS"/>
               </w:rPr>
-              <w:t>rezerviše</w:t>
-            </w:r>
+            </w:pPr>
             <w:r>
               <w:rPr>
                 <w:rFonts w:asciiTheme="minorHAnsi" w:hAnsiTheme="minorHAnsi" w:cstheme="minorHAnsi"/>
@@ -423,43 +425,7 @@
                 <w:szCs w:val="24"/>
                 <w:lang w:val="sr-Latn-RS"/>
               </w:rPr>
-              <w:t xml:space="preserve"> neko ili neka od slobodnih sjedišta</w:t>
-            </w:r>
-            <w:r>
-              <w:rPr>
-                <w:rFonts w:asciiTheme="minorHAnsi" w:hAnsiTheme="minorHAnsi" w:cstheme="minorHAnsi"/>
-                <w:sz w:val="22"/>
-                <w:szCs w:val="24"/>
-                <w:lang w:val="sr-Latn-RS"/>
-              </w:rPr>
-              <w:t xml:space="preserve">, kreira novu rezervaciju i </w:t>
-            </w:r>
-            <w:r>
-              <w:rPr>
-                <w:rFonts w:asciiTheme="minorHAnsi" w:hAnsiTheme="minorHAnsi" w:cstheme="minorHAnsi"/>
-                <w:sz w:val="22"/>
-                <w:szCs w:val="24"/>
-                <w:lang w:val="sr-Latn-RS"/>
-              </w:rPr>
-              <w:t xml:space="preserve">identifikaciju </w:t>
-            </w:r>
-            <w:r>
-              <w:rPr>
-                <w:rFonts w:asciiTheme="minorHAnsi" w:hAnsiTheme="minorHAnsi" w:cstheme="minorHAnsi"/>
-                <w:sz w:val="22"/>
-                <w:szCs w:val="24"/>
-                <w:lang w:val="sr-Latn-RS"/>
-              </w:rPr>
-              <w:t>sistem kreira poruku o uspješnoj rezervaciji,  zaposlenik pokreće slanje poruke</w:t>
-            </w:r>
-            <w:r>
-              <w:rPr>
-                <w:rFonts w:asciiTheme="minorHAnsi" w:hAnsiTheme="minorHAnsi" w:cstheme="minorHAnsi"/>
-                <w:sz w:val="22"/>
-                <w:szCs w:val="24"/>
-                <w:lang w:val="sr-Latn-RS"/>
-              </w:rPr>
-              <w:t xml:space="preserve"> sa identifikacijom korisniku i sistem je dostavlja.</w:t>
+              <w:t>Ako nema slobodnih sjedišta sistem kreira poruku o neuspješnoj rezervaciji, i korisnik pokreće slanje poruke korisniku.</w:t>
             </w:r>
           </w:p>
         </w:tc>
@@ -671,14 +637,6 @@
               </w:rPr>
               <w:t>.</w:t>
             </w:r>
-            <w:r>
-              <w:rPr>
-                <w:rFonts w:asciiTheme="minorHAnsi" w:hAnsiTheme="minorHAnsi" w:cstheme="minorHAnsi"/>
-                <w:sz w:val="22"/>
-                <w:szCs w:val="24"/>
-              </w:rPr>
-              <w:t xml:space="preserve"> Korisnik je dobio identifikaciju</w:t>
-            </w:r>
           </w:p>
         </w:tc>
       </w:tr>
@@ -845,7 +803,28 @@
                 <w:rFonts w:asciiTheme="minorHAnsi" w:hAnsiTheme="minorHAnsi" w:cstheme="minorHAnsi"/>
                 <w:szCs w:val="24"/>
               </w:rPr>
-              <w:t>Zaposlenik dodjeljuje korinisku neko(a) od slobodnih sjedišta.</w:t>
+              <w:t xml:space="preserve">Ako ima dostupno </w:t>
+            </w:r>
+            <w:r>
+              <w:rPr>
+                <w:rFonts w:asciiTheme="minorHAnsi" w:hAnsiTheme="minorHAnsi" w:cstheme="minorHAnsi"/>
+                <w:szCs w:val="24"/>
+              </w:rPr>
+              <w:t>sjedište</w:t>
+            </w:r>
+            <w:r>
+              <w:rPr>
+                <w:rFonts w:asciiTheme="minorHAnsi" w:hAnsiTheme="minorHAnsi" w:cstheme="minorHAnsi"/>
+                <w:szCs w:val="24"/>
+              </w:rPr>
+              <w:t xml:space="preserve"> zaposlenik ga dodjeljuje korisniku</w:t>
+            </w:r>
+            <w:r>
+              <w:rPr>
+                <w:rFonts w:asciiTheme="minorHAnsi" w:hAnsiTheme="minorHAnsi" w:cstheme="minorHAnsi"/>
+                <w:szCs w:val="24"/>
+              </w:rPr>
+              <w:t>.</w:t>
             </w:r>
           </w:p>
           <w:p>
@@ -950,15 +929,6 @@
                 <w:rFonts w:asciiTheme="minorHAnsi" w:hAnsiTheme="minorHAnsi" w:cstheme="minorHAnsi"/>
                 <w:szCs w:val="24"/>
               </w:rPr>
-              <w:t xml:space="preserve"> sa identfikacijom</w:t>
-            </w:r>
-            <w:bookmarkStart w:id="0" w:name="_GoBack"/>
-            <w:bookmarkEnd w:id="0"/>
-            <w:r>
-              <w:rPr>
-                <w:rFonts w:asciiTheme="minorHAnsi" w:hAnsiTheme="minorHAnsi" w:cstheme="minorHAnsi"/>
-                <w:szCs w:val="24"/>
-              </w:rPr>
               <w:t>.</w:t>
             </w:r>
           </w:p>
@@ -1043,18 +1013,122 @@
               <w:ind w:left="360"/>
               <w:cnfStyle w:val="000000100000" w:firstRow="0" w:lastRow="0" w:firstColumn="0" w:lastColumn="0" w:oddVBand="0" w:evenVBand="0" w:oddHBand="1" w:evenHBand="0" w:firstRowFirstColumn="0" w:firstRowLastColumn="0" w:lastRowFirstColumn="0" w:lastRowLastColumn="0"/>
               <w:rPr>
+                <w:rFonts w:asciiTheme="minorHAnsi" w:hAnsiTheme="minorHAnsi" w:cstheme="minorHAnsi"/>
+                <w:sz w:val="22"/>
+                <w:szCs w:val="22"/>
+              </w:rPr>
+            </w:pPr>
+            <w:r>
+              <w:rPr>
+                <w:rFonts w:asciiTheme="minorHAnsi" w:hAnsiTheme="minorHAnsi" w:cstheme="minorHAnsi"/>
+                <w:sz w:val="22"/>
+                <w:szCs w:val="22"/>
+              </w:rPr>
+              <w:t>4</w:t>
+            </w:r>
+            <w:r>
+              <w:rPr>
                 <w:rFonts w:cstheme="minorHAnsi"/>
                 <w:szCs w:val="24"/>
               </w:rPr>
-            </w:pPr>
+              <w:t xml:space="preserve">.a </w:t>
+            </w:r>
             <w:r>
               <w:rPr>
                 <w:rFonts w:asciiTheme="minorHAnsi" w:hAnsiTheme="minorHAnsi" w:cstheme="minorHAnsi"/>
                 <w:sz w:val="22"/>
                 <w:szCs w:val="22"/>
               </w:rPr>
-              <w:t>-/-</w:t>
-            </w:r>
+              <w:t>Sistem kreira poruku o neuspješnoj rezervaciji.</w:t>
+            </w:r>
+          </w:p>
+          <w:p>
+            <w:pPr>
+              <w:ind w:left="360"/>
+              <w:cnfStyle w:val="000000100000" w:firstRow="0" w:lastRow="0" w:firstColumn="0" w:lastColumn="0" w:oddVBand="0" w:evenVBand="0" w:oddHBand="1" w:evenHBand="0" w:firstRowFirstColumn="0" w:firstRowLastColumn="0" w:lastRowFirstColumn="0" w:lastRowLastColumn="0"/>
+              <w:rPr>
+                <w:rFonts w:asciiTheme="minorHAnsi" w:hAnsiTheme="minorHAnsi" w:cstheme="minorHAnsi"/>
+                <w:sz w:val="22"/>
+                <w:szCs w:val="22"/>
+              </w:rPr>
+            </w:pPr>
+            <w:r>
+              <w:rPr>
+                <w:rFonts w:asciiTheme="minorHAnsi" w:hAnsiTheme="minorHAnsi" w:cstheme="minorHAnsi"/>
+                <w:sz w:val="22"/>
+                <w:szCs w:val="22"/>
+              </w:rPr>
+              <w:t xml:space="preserve">5.a </w:t>
+            </w:r>
+            <w:r>
+              <w:rPr>
+                <w:rFonts w:asciiTheme="minorHAnsi" w:hAnsiTheme="minorHAnsi" w:cstheme="minorHAnsi"/>
+                <w:sz w:val="22"/>
+                <w:szCs w:val="22"/>
+              </w:rPr>
+              <w:t>Zaposlenik</w:t>
+            </w:r>
+            <w:r>
+              <w:rPr>
+                <w:rFonts w:asciiTheme="minorHAnsi" w:hAnsiTheme="minorHAnsi" w:cstheme="minorHAnsi"/>
+                <w:sz w:val="22"/>
+                <w:szCs w:val="22"/>
+              </w:rPr>
+              <w:t xml:space="preserve"> pokreće</w:t>
+            </w:r>
+            <w:r>
+              <w:rPr>
+                <w:rFonts w:asciiTheme="minorHAnsi" w:hAnsiTheme="minorHAnsi" w:cstheme="minorHAnsi"/>
+                <w:sz w:val="22"/>
+                <w:szCs w:val="22"/>
+              </w:rPr>
+              <w:t xml:space="preserve"> </w:t>
+            </w:r>
+            <w:r>
+              <w:rPr>
+                <w:rFonts w:asciiTheme="minorHAnsi" w:hAnsiTheme="minorHAnsi" w:cstheme="minorHAnsi"/>
+                <w:sz w:val="22"/>
+                <w:szCs w:val="22"/>
+              </w:rPr>
+              <w:t>slanje poruke</w:t>
+            </w:r>
+            <w:r>
+              <w:rPr>
+                <w:rFonts w:asciiTheme="minorHAnsi" w:hAnsiTheme="minorHAnsi" w:cstheme="minorHAnsi"/>
+                <w:sz w:val="22"/>
+                <w:szCs w:val="22"/>
+              </w:rPr>
+              <w:t xml:space="preserve"> o neuspješnoj rezervaciji.</w:t>
+            </w:r>
+          </w:p>
+          <w:p>
+            <w:pPr>
+              <w:ind w:left="360"/>
+              <w:cnfStyle w:val="000000100000" w:firstRow="0" w:lastRow="0" w:firstColumn="0" w:lastColumn="0" w:oddVBand="0" w:evenVBand="0" w:oddHBand="1" w:evenHBand="0" w:firstRowFirstColumn="0" w:firstRowLastColumn="0" w:lastRowFirstColumn="0" w:lastRowLastColumn="0"/>
+              <w:rPr>
+                <w:rFonts w:asciiTheme="minorHAnsi" w:hAnsiTheme="minorHAnsi" w:cstheme="minorHAnsi"/>
+                <w:sz w:val="22"/>
+                <w:szCs w:val="22"/>
+              </w:rPr>
+            </w:pPr>
+            <w:r>
+              <w:rPr>
+                <w:rFonts w:asciiTheme="minorHAnsi" w:hAnsiTheme="minorHAnsi" w:cstheme="minorHAnsi"/>
+                <w:sz w:val="22"/>
+                <w:szCs w:val="22"/>
+              </w:rPr>
+              <w:t>6.a Sistem dostavlja poruku korisniku.</w:t>
+            </w:r>
+          </w:p>
+          <w:p>
+            <w:pPr>
+              <w:ind w:left="360"/>
+              <w:cnfStyle w:val="000000100000" w:firstRow="0" w:lastRow="0" w:firstColumn="0" w:lastColumn="0" w:oddVBand="0" w:evenVBand="0" w:oddHBand="1" w:evenHBand="0" w:firstRowFirstColumn="0" w:firstRowLastColumn="0" w:lastRowFirstColumn="0" w:lastRowLastColumn="0"/>
+              <w:rPr>
+                <w:rFonts w:cstheme="minorHAnsi"/>
+                <w:szCs w:val="24"/>
+              </w:rPr>
+            </w:pPr>
           </w:p>
         </w:tc>
       </w:tr>
@@ -1104,7 +1178,35 @@
                 <w:rFonts w:asciiTheme="minorHAnsi" w:hAnsiTheme="minorHAnsi" w:cstheme="minorHAnsi"/>
                 <w:szCs w:val="24"/>
               </w:rPr>
-              <w:t xml:space="preserve">      -/-</w:t>
+              <w:t xml:space="preserve">Rezervacija nije uspjela, </w:t>
+            </w:r>
+            <w:r>
+              <w:rPr>
+                <w:rFonts w:asciiTheme="minorHAnsi" w:hAnsiTheme="minorHAnsi" w:cstheme="minorHAnsi"/>
+                <w:szCs w:val="24"/>
+              </w:rPr>
+              <w:t>i</w:t>
+            </w:r>
+            <w:r>
+              <w:rPr>
+                <w:rFonts w:asciiTheme="minorHAnsi" w:hAnsiTheme="minorHAnsi" w:cstheme="minorHAnsi"/>
+                <w:szCs w:val="24"/>
+              </w:rPr>
+              <w:t xml:space="preserve"> korisnik je obavješten</w:t>
+            </w:r>
+            <w:r>
+              <w:rPr>
+                <w:rFonts w:asciiTheme="minorHAnsi" w:hAnsiTheme="minorHAnsi" w:cstheme="minorHAnsi"/>
+                <w:szCs w:val="24"/>
+              </w:rPr>
+              <w:t xml:space="preserve"> o neuspjeloj rezervaciji</w:t>
+            </w:r>
+            <w:r>
+              <w:rPr>
+                <w:rFonts w:asciiTheme="minorHAnsi" w:hAnsiTheme="minorHAnsi" w:cstheme="minorHAnsi"/>
+                <w:szCs w:val="24"/>
+              </w:rPr>
+              <w:t>.</w:t>
             </w:r>
           </w:p>
         </w:tc>
@@ -2279,7 +2381,6 @@
         </w:numPr>
       </w:pPr>
       <w:r>
-        <w:lastRenderedPageBreak/>
         <w:t>Rezervacija karte (Korisnik sa</w:t>
       </w:r>
       <w:r>
@@ -3935,7 +4036,16 @@
                 <w:rFonts w:asciiTheme="minorHAnsi" w:hAnsiTheme="minorHAnsi" w:cstheme="minorHAnsi"/>
                 <w:szCs w:val="24"/>
               </w:rPr>
-              <w:t>Sistem vrši obradu koda na osnovu evidencije rezervacija.</w:t>
+              <w:t>Sistem vrši obradu koda na osnovu evidencije rezervacija</w:t>
+            </w:r>
+            <w:bookmarkStart w:id="0" w:name="_GoBack"/>
+            <w:bookmarkEnd w:id="0"/>
+            <w:r>
+              <w:rPr>
+                <w:rFonts w:asciiTheme="minorHAnsi" w:hAnsiTheme="minorHAnsi" w:cstheme="minorHAnsi"/>
+                <w:szCs w:val="24"/>
+              </w:rPr>
+              <w:t>.</w:t>
             </w:r>
           </w:p>
           <w:p>

</xml_diff>

<commit_message>
vraćene odluke u rezervacijama
</commit_message>
<xml_diff>
--- a/funkcionalni zahtjevi/radnik na blagajni/Radnik na blagajni.docx
+++ b/funkcionalni zahtjevi/radnik na blagajni/Radnik na blagajni.docx
@@ -3435,18 +3435,89 @@
           </w:tcPr>
           <w:p>
             <w:pPr>
+              <w:jc w:val="both"/>
               <w:cnfStyle w:val="000000100000" w:firstRow="0" w:lastRow="0" w:firstColumn="0" w:lastColumn="0" w:oddVBand="0" w:evenVBand="0" w:oddHBand="1" w:evenHBand="0" w:firstRowFirstColumn="0" w:firstRowLastColumn="0" w:lastRowFirstColumn="0" w:lastRowLastColumn="0"/>
               <w:rPr>
                 <w:rFonts w:asciiTheme="minorHAnsi" w:hAnsiTheme="minorHAnsi" w:cstheme="minorHAnsi"/>
                 <w:sz w:val="22"/>
-                <w:szCs w:val="24"/>
-              </w:rPr>
-            </w:pPr>
-            <w:r>
-              <w:rPr>
-                <w:rFonts w:asciiTheme="minorHAnsi" w:hAnsiTheme="minorHAnsi" w:cstheme="minorHAnsi"/>
-                <w:sz w:val="22"/>
-                <w:szCs w:val="24"/>
+                <w:szCs w:val="22"/>
+              </w:rPr>
+            </w:pPr>
+            <w:r>
+              <w:rPr>
+                <w:rFonts w:cstheme="minorHAnsi"/>
+                <w:szCs w:val="24"/>
+              </w:rPr>
+              <w:t xml:space="preserve">     </w:t>
+            </w:r>
+            <w:r>
+              <w:rPr>
+                <w:rFonts w:cstheme="minorHAnsi"/>
+                <w:sz w:val="22"/>
+                <w:szCs w:val="22"/>
+              </w:rPr>
+              <w:t xml:space="preserve"> </w:t>
+            </w:r>
+            <w:r>
+              <w:rPr>
+                <w:rFonts w:asciiTheme="minorHAnsi" w:hAnsiTheme="minorHAnsi" w:cstheme="minorHAnsi"/>
+                <w:sz w:val="22"/>
+                <w:szCs w:val="22"/>
+              </w:rPr>
+              <w:t xml:space="preserve">4.a Ako zahtjevano sjedište nije moguće dodjeliti,sistem  kreira  </w:t>
+            </w:r>
+            <w:r>
+              <w:rPr>
+                <w:rFonts w:asciiTheme="minorHAnsi" w:hAnsiTheme="minorHAnsi" w:cstheme="minorHAnsi"/>
+                <w:sz w:val="22"/>
+                <w:szCs w:val="22"/>
+              </w:rPr>
+              <w:t xml:space="preserve">       </w:t>
+            </w:r>
+            <w:r>
+              <w:rPr>
+                <w:rFonts w:asciiTheme="minorHAnsi" w:hAnsiTheme="minorHAnsi" w:cstheme="minorHAnsi"/>
+                <w:sz w:val="22"/>
+                <w:szCs w:val="22"/>
+              </w:rPr>
+              <w:t>poruku o neusješnoj rezervaciji.</w:t>
+            </w:r>
+          </w:p>
+          <w:p>
+            <w:pPr>
+              <w:ind w:left="360"/>
+              <w:jc w:val="both"/>
+              <w:cnfStyle w:val="000000100000" w:firstRow="0" w:lastRow="0" w:firstColumn="0" w:lastColumn="0" w:oddVBand="0" w:evenVBand="0" w:oddHBand="1" w:evenHBand="0" w:firstRowFirstColumn="0" w:firstRowLastColumn="0" w:lastRowFirstColumn="0" w:lastRowLastColumn="0"/>
+              <w:rPr>
+                <w:rFonts w:asciiTheme="minorHAnsi" w:hAnsiTheme="minorHAnsi" w:cstheme="minorHAnsi"/>
+                <w:sz w:val="22"/>
+                <w:szCs w:val="22"/>
+              </w:rPr>
+            </w:pPr>
+            <w:r>
+              <w:rPr>
+                <w:rFonts w:asciiTheme="minorHAnsi" w:hAnsiTheme="minorHAnsi" w:cstheme="minorHAnsi"/>
+                <w:sz w:val="22"/>
+                <w:szCs w:val="22"/>
+              </w:rPr>
+              <w:t>5.a Zaposlenik šalje poruku.</w:t>
+            </w:r>
+          </w:p>
+          <w:p>
+            <w:pPr>
+              <w:jc w:val="both"/>
+              <w:cnfStyle w:val="000000100000" w:firstRow="0" w:lastRow="0" w:firstColumn="0" w:lastColumn="0" w:oddVBand="0" w:evenVBand="0" w:oddHBand="1" w:evenHBand="0" w:firstRowFirstColumn="0" w:firstRowLastColumn="0" w:lastRowFirstColumn="0" w:lastRowLastColumn="0"/>
+              <w:rPr>
+                <w:rFonts w:asciiTheme="minorHAnsi" w:hAnsiTheme="minorHAnsi" w:cstheme="minorHAnsi"/>
+                <w:sz w:val="22"/>
+                <w:szCs w:val="22"/>
+              </w:rPr>
+            </w:pPr>
+            <w:r>
+              <w:rPr>
+                <w:rFonts w:asciiTheme="minorHAnsi" w:hAnsiTheme="minorHAnsi" w:cstheme="minorHAnsi"/>
+                <w:sz w:val="22"/>
+                <w:szCs w:val="22"/>
               </w:rPr>
               <w:t xml:space="preserve">      </w:t>
             </w:r>
@@ -3454,9 +3525,35 @@
               <w:rPr>
                 <w:rFonts w:asciiTheme="minorHAnsi" w:hAnsiTheme="minorHAnsi" w:cstheme="minorHAnsi"/>
                 <w:sz w:val="22"/>
-                <w:szCs w:val="24"/>
-              </w:rPr>
-              <w:t>-/-</w:t>
+                <w:szCs w:val="22"/>
+              </w:rPr>
+              <w:t xml:space="preserve"> </w:t>
+            </w:r>
+            <w:r>
+              <w:rPr>
+                <w:rFonts w:asciiTheme="minorHAnsi" w:hAnsiTheme="minorHAnsi" w:cstheme="minorHAnsi"/>
+                <w:sz w:val="22"/>
+                <w:szCs w:val="22"/>
+              </w:rPr>
+              <w:t>6.a Sistem dostavlja poruku korisniku.</w:t>
+            </w:r>
+          </w:p>
+          <w:p>
+            <w:pPr>
+              <w:cnfStyle w:val="000000100000" w:firstRow="0" w:lastRow="0" w:firstColumn="0" w:lastColumn="0" w:oddVBand="0" w:evenVBand="0" w:oddHBand="1" w:evenHBand="0" w:firstRowFirstColumn="0" w:firstRowLastColumn="0" w:lastRowFirstColumn="0" w:lastRowLastColumn="0"/>
+              <w:rPr>
+                <w:rFonts w:asciiTheme="minorHAnsi" w:hAnsiTheme="minorHAnsi" w:cstheme="minorHAnsi"/>
+                <w:sz w:val="22"/>
+                <w:szCs w:val="24"/>
+              </w:rPr>
+            </w:pPr>
+            <w:r>
+              <w:rPr>
+                <w:rFonts w:asciiTheme="minorHAnsi" w:hAnsiTheme="minorHAnsi" w:cstheme="minorHAnsi"/>
+                <w:sz w:val="22"/>
+                <w:szCs w:val="24"/>
+              </w:rPr>
+              <w:t xml:space="preserve"> </w:t>
             </w:r>
           </w:p>
           <w:p>
@@ -3519,8 +3616,10 @@
                 <w:sz w:val="22"/>
                 <w:szCs w:val="24"/>
               </w:rPr>
-              <w:t xml:space="preserve">     -/-</w:t>
-            </w:r>
+              <w:t xml:space="preserve">     Rezervacija nije kreirana i korisnik je obavješten.</w:t>
+            </w:r>
+            <w:bookmarkStart w:id="0" w:name="_GoBack"/>
+            <w:bookmarkEnd w:id="0"/>
           </w:p>
         </w:tc>
       </w:tr>
@@ -4036,16 +4135,7 @@
                 <w:rFonts w:asciiTheme="minorHAnsi" w:hAnsiTheme="minorHAnsi" w:cstheme="minorHAnsi"/>
                 <w:szCs w:val="24"/>
               </w:rPr>
-              <w:t>Sistem vrši obradu koda na osnovu evidencije rezervacija</w:t>
-            </w:r>
-            <w:bookmarkStart w:id="0" w:name="_GoBack"/>
-            <w:bookmarkEnd w:id="0"/>
-            <w:r>
-              <w:rPr>
-                <w:rFonts w:asciiTheme="minorHAnsi" w:hAnsiTheme="minorHAnsi" w:cstheme="minorHAnsi"/>
-                <w:szCs w:val="24"/>
-              </w:rPr>
-              <w:t>.</w:t>
+              <w:t>Sistem vrši obradu koda na osnovu evidencije rezervacija.</w:t>
             </w:r>
           </w:p>
           <w:p>
@@ -4412,7 +4502,6 @@
                 <w:sz w:val="22"/>
                 <w:szCs w:val="24"/>
               </w:rPr>
-              <w:lastRenderedPageBreak/>
               <w:t>Naziv slučaja upotrebe</w:t>
             </w:r>
           </w:p>
@@ -5045,7 +5134,6 @@
         </w:rPr>
       </w:pPr>
       <w:r>
-        <w:lastRenderedPageBreak/>
         <w:t>2.6 Ažuriranje rezervacije</w:t>
       </w:r>
     </w:p>
@@ -6232,6 +6320,95 @@
     </w:lvl>
   </w:abstractNum>
   <w:abstractNum w:abstractNumId="6">
+    <w:nsid w:val="38427FB2"/>
+    <w:multiLevelType w:val="hybridMultilevel"/>
+    <w:tmpl w:val="7194C950"/>
+    <w:lvl w:ilvl="0" w:tplc="D7F422FC">
+      <w:start w:val="4"/>
+      <w:numFmt w:val="decimal"/>
+      <w:lvlText w:val="%1."/>
+      <w:lvlJc w:val="left"/>
+      <w:pPr>
+        <w:ind w:left="720" w:hanging="360"/>
+      </w:pPr>
+      <w:rPr>
+        <w:rFonts w:hint="default"/>
+      </w:rPr>
+    </w:lvl>
+    <w:lvl w:ilvl="1" w:tplc="04090019" w:tentative="1">
+      <w:start w:val="1"/>
+      <w:numFmt w:val="lowerLetter"/>
+      <w:lvlText w:val="%2."/>
+      <w:lvlJc w:val="left"/>
+      <w:pPr>
+        <w:ind w:left="1440" w:hanging="360"/>
+      </w:pPr>
+    </w:lvl>
+    <w:lvl w:ilvl="2" w:tplc="0409001B" w:tentative="1">
+      <w:start w:val="1"/>
+      <w:numFmt w:val="lowerRoman"/>
+      <w:lvlText w:val="%3."/>
+      <w:lvlJc w:val="right"/>
+      <w:pPr>
+        <w:ind w:left="2160" w:hanging="180"/>
+      </w:pPr>
+    </w:lvl>
+    <w:lvl w:ilvl="3" w:tplc="0409000F" w:tentative="1">
+      <w:start w:val="1"/>
+      <w:numFmt w:val="decimal"/>
+      <w:lvlText w:val="%4."/>
+      <w:lvlJc w:val="left"/>
+      <w:pPr>
+        <w:ind w:left="2880" w:hanging="360"/>
+      </w:pPr>
+    </w:lvl>
+    <w:lvl w:ilvl="4" w:tplc="04090019" w:tentative="1">
+      <w:start w:val="1"/>
+      <w:numFmt w:val="lowerLetter"/>
+      <w:lvlText w:val="%5."/>
+      <w:lvlJc w:val="left"/>
+      <w:pPr>
+        <w:ind w:left="3600" w:hanging="360"/>
+      </w:pPr>
+    </w:lvl>
+    <w:lvl w:ilvl="5" w:tplc="0409001B" w:tentative="1">
+      <w:start w:val="1"/>
+      <w:numFmt w:val="lowerRoman"/>
+      <w:lvlText w:val="%6."/>
+      <w:lvlJc w:val="right"/>
+      <w:pPr>
+        <w:ind w:left="4320" w:hanging="180"/>
+      </w:pPr>
+    </w:lvl>
+    <w:lvl w:ilvl="6" w:tplc="0409000F" w:tentative="1">
+      <w:start w:val="1"/>
+      <w:numFmt w:val="decimal"/>
+      <w:lvlText w:val="%7."/>
+      <w:lvlJc w:val="left"/>
+      <w:pPr>
+        <w:ind w:left="5040" w:hanging="360"/>
+      </w:pPr>
+    </w:lvl>
+    <w:lvl w:ilvl="7" w:tplc="04090019" w:tentative="1">
+      <w:start w:val="1"/>
+      <w:numFmt w:val="lowerLetter"/>
+      <w:lvlText w:val="%8."/>
+      <w:lvlJc w:val="left"/>
+      <w:pPr>
+        <w:ind w:left="5760" w:hanging="360"/>
+      </w:pPr>
+    </w:lvl>
+    <w:lvl w:ilvl="8" w:tplc="0409001B" w:tentative="1">
+      <w:start w:val="1"/>
+      <w:numFmt w:val="lowerRoman"/>
+      <w:lvlText w:val="%9."/>
+      <w:lvlJc w:val="right"/>
+      <w:pPr>
+        <w:ind w:left="6480" w:hanging="180"/>
+      </w:pPr>
+    </w:lvl>
+  </w:abstractNum>
+  <w:abstractNum w:abstractNumId="7">
     <w:nsid w:val="3B0736B6"/>
     <w:multiLevelType w:val="multilevel"/>
     <w:tmpl w:val="01906ACC"/>
@@ -6349,7 +6526,7 @@
       </w:rPr>
     </w:lvl>
   </w:abstractNum>
-  <w:abstractNum w:abstractNumId="7">
+  <w:abstractNum w:abstractNumId="8">
     <w:nsid w:val="4234115D"/>
     <w:multiLevelType w:val="multilevel"/>
     <w:tmpl w:val="DF2083AC"/>
@@ -6467,7 +6644,7 @@
       </w:rPr>
     </w:lvl>
   </w:abstractNum>
-  <w:abstractNum w:abstractNumId="8">
+  <w:abstractNum w:abstractNumId="9">
     <w:nsid w:val="44676CA9"/>
     <w:multiLevelType w:val="multilevel"/>
     <w:tmpl w:val="DF2083AC"/>
@@ -6585,7 +6762,7 @@
       </w:rPr>
     </w:lvl>
   </w:abstractNum>
-  <w:abstractNum w:abstractNumId="9">
+  <w:abstractNum w:abstractNumId="10">
     <w:nsid w:val="46A30BBF"/>
     <w:multiLevelType w:val="hybridMultilevel"/>
     <w:tmpl w:val="7F2E9AD8"/>
@@ -6671,7 +6848,7 @@
       </w:pPr>
     </w:lvl>
   </w:abstractNum>
-  <w:abstractNum w:abstractNumId="10">
+  <w:abstractNum w:abstractNumId="11">
     <w:nsid w:val="4C7A30F7"/>
     <w:multiLevelType w:val="hybridMultilevel"/>
     <w:tmpl w:val="7D5A498E"/>
@@ -6757,7 +6934,7 @@
       </w:pPr>
     </w:lvl>
   </w:abstractNum>
-  <w:abstractNum w:abstractNumId="11">
+  <w:abstractNum w:abstractNumId="12">
     <w:nsid w:val="4E93111C"/>
     <w:multiLevelType w:val="multilevel"/>
     <w:tmpl w:val="DF2083AC"/>
@@ -6875,7 +7052,7 @@
       </w:rPr>
     </w:lvl>
   </w:abstractNum>
-  <w:abstractNum w:abstractNumId="12">
+  <w:abstractNum w:abstractNumId="13">
     <w:nsid w:val="505F1C17"/>
     <w:multiLevelType w:val="hybridMultilevel"/>
     <w:tmpl w:val="BE0E9556"/>
@@ -6961,7 +7138,7 @@
       </w:pPr>
     </w:lvl>
   </w:abstractNum>
-  <w:abstractNum w:abstractNumId="13">
+  <w:abstractNum w:abstractNumId="14">
     <w:nsid w:val="537627C8"/>
     <w:multiLevelType w:val="hybridMultilevel"/>
     <w:tmpl w:val="C09CDCCA"/>
@@ -7047,7 +7224,7 @@
       </w:pPr>
     </w:lvl>
   </w:abstractNum>
-  <w:abstractNum w:abstractNumId="14">
+  <w:abstractNum w:abstractNumId="15">
     <w:nsid w:val="55310F6F"/>
     <w:multiLevelType w:val="multilevel"/>
     <w:tmpl w:val="DF2083AC"/>
@@ -7165,7 +7342,7 @@
       </w:rPr>
     </w:lvl>
   </w:abstractNum>
-  <w:abstractNum w:abstractNumId="15">
+  <w:abstractNum w:abstractNumId="16">
     <w:nsid w:val="576B5C8A"/>
     <w:multiLevelType w:val="hybridMultilevel"/>
     <w:tmpl w:val="B2AAC292"/>
@@ -7251,7 +7428,7 @@
       </w:pPr>
     </w:lvl>
   </w:abstractNum>
-  <w:abstractNum w:abstractNumId="16">
+  <w:abstractNum w:abstractNumId="17">
     <w:nsid w:val="583C3E99"/>
     <w:multiLevelType w:val="multilevel"/>
     <w:tmpl w:val="E586F1AA"/>
@@ -7369,7 +7546,7 @@
       </w:rPr>
     </w:lvl>
   </w:abstractNum>
-  <w:abstractNum w:abstractNumId="17">
+  <w:abstractNum w:abstractNumId="18">
     <w:nsid w:val="5A136028"/>
     <w:multiLevelType w:val="hybridMultilevel"/>
     <w:tmpl w:val="3D5EADE4"/>
@@ -7455,7 +7632,7 @@
       </w:pPr>
     </w:lvl>
   </w:abstractNum>
-  <w:abstractNum w:abstractNumId="18">
+  <w:abstractNum w:abstractNumId="19">
     <w:nsid w:val="5A5F4057"/>
     <w:multiLevelType w:val="multilevel"/>
     <w:tmpl w:val="DF2083AC"/>
@@ -7573,7 +7750,7 @@
       </w:rPr>
     </w:lvl>
   </w:abstractNum>
-  <w:abstractNum w:abstractNumId="19">
+  <w:abstractNum w:abstractNumId="20">
     <w:nsid w:val="5CEC129B"/>
     <w:multiLevelType w:val="multilevel"/>
     <w:tmpl w:val="DF2083AC"/>
@@ -7691,7 +7868,7 @@
       </w:rPr>
     </w:lvl>
   </w:abstractNum>
-  <w:abstractNum w:abstractNumId="20">
+  <w:abstractNum w:abstractNumId="21">
     <w:nsid w:val="5DC23415"/>
     <w:multiLevelType w:val="hybridMultilevel"/>
     <w:tmpl w:val="91001DF2"/>
@@ -7777,7 +7954,7 @@
       </w:pPr>
     </w:lvl>
   </w:abstractNum>
-  <w:abstractNum w:abstractNumId="21">
+  <w:abstractNum w:abstractNumId="22">
     <w:nsid w:val="62325A5E"/>
     <w:multiLevelType w:val="hybridMultilevel"/>
     <w:tmpl w:val="3D5661E4"/>
@@ -7863,7 +8040,7 @@
       </w:pPr>
     </w:lvl>
   </w:abstractNum>
-  <w:abstractNum w:abstractNumId="22">
+  <w:abstractNum w:abstractNumId="23">
     <w:nsid w:val="68D03EB2"/>
     <w:multiLevelType w:val="hybridMultilevel"/>
     <w:tmpl w:val="EA84604A"/>
@@ -7949,7 +8126,7 @@
       </w:pPr>
     </w:lvl>
   </w:abstractNum>
-  <w:abstractNum w:abstractNumId="23">
+  <w:abstractNum w:abstractNumId="24">
     <w:nsid w:val="68D4615F"/>
     <w:multiLevelType w:val="hybridMultilevel"/>
     <w:tmpl w:val="A7F26AB8"/>
@@ -8035,7 +8212,7 @@
       </w:pPr>
     </w:lvl>
   </w:abstractNum>
-  <w:abstractNum w:abstractNumId="24">
+  <w:abstractNum w:abstractNumId="25">
     <w:nsid w:val="69F938AF"/>
     <w:multiLevelType w:val="hybridMultilevel"/>
     <w:tmpl w:val="3D5661E4"/>
@@ -8121,7 +8298,7 @@
       </w:pPr>
     </w:lvl>
   </w:abstractNum>
-  <w:abstractNum w:abstractNumId="25">
+  <w:abstractNum w:abstractNumId="26">
     <w:nsid w:val="742B5BE2"/>
     <w:multiLevelType w:val="hybridMultilevel"/>
     <w:tmpl w:val="3D5661E4"/>
@@ -8207,7 +8384,7 @@
       </w:pPr>
     </w:lvl>
   </w:abstractNum>
-  <w:abstractNum w:abstractNumId="26">
+  <w:abstractNum w:abstractNumId="27">
     <w:nsid w:val="78633CAC"/>
     <w:multiLevelType w:val="multilevel"/>
     <w:tmpl w:val="DF2083AC"/>
@@ -8325,7 +8502,7 @@
       </w:rPr>
     </w:lvl>
   </w:abstractNum>
-  <w:abstractNum w:abstractNumId="27">
+  <w:abstractNum w:abstractNumId="28">
     <w:nsid w:val="7F2C06DC"/>
     <w:multiLevelType w:val="hybridMultilevel"/>
     <w:tmpl w:val="C4BE4E24"/>
@@ -8412,67 +8589,67 @@
     </w:lvl>
   </w:abstractNum>
   <w:num w:numId="1">
-    <w:abstractNumId w:val="16"/>
+    <w:abstractNumId w:val="17"/>
   </w:num>
   <w:num w:numId="2">
-    <w:abstractNumId w:val="22"/>
+    <w:abstractNumId w:val="23"/>
   </w:num>
   <w:num w:numId="3">
     <w:abstractNumId w:val="5"/>
   </w:num>
   <w:num w:numId="4">
-    <w:abstractNumId w:val="12"/>
+    <w:abstractNumId w:val="13"/>
   </w:num>
   <w:num w:numId="5">
-    <w:abstractNumId w:val="6"/>
+    <w:abstractNumId w:val="7"/>
   </w:num>
   <w:num w:numId="6">
-    <w:abstractNumId w:val="15"/>
+    <w:abstractNumId w:val="16"/>
   </w:num>
   <w:num w:numId="7">
-    <w:abstractNumId w:val="27"/>
+    <w:abstractNumId w:val="28"/>
   </w:num>
   <w:num w:numId="8">
-    <w:abstractNumId w:val="10"/>
+    <w:abstractNumId w:val="11"/>
   </w:num>
   <w:num w:numId="9">
-    <w:abstractNumId w:val="7"/>
+    <w:abstractNumId w:val="8"/>
   </w:num>
   <w:num w:numId="10">
-    <w:abstractNumId w:val="21"/>
+    <w:abstractNumId w:val="22"/>
   </w:num>
   <w:num w:numId="11">
     <w:abstractNumId w:val="2"/>
   </w:num>
   <w:num w:numId="12">
-    <w:abstractNumId w:val="20"/>
+    <w:abstractNumId w:val="21"/>
   </w:num>
   <w:num w:numId="13">
-    <w:abstractNumId w:val="26"/>
+    <w:abstractNumId w:val="27"/>
   </w:num>
   <w:num w:numId="14">
+    <w:abstractNumId w:val="19"/>
+  </w:num>
+  <w:num w:numId="15">
+    <w:abstractNumId w:val="12"/>
+  </w:num>
+  <w:num w:numId="16">
+    <w:abstractNumId w:val="15"/>
+  </w:num>
+  <w:num w:numId="17">
+    <w:abstractNumId w:val="10"/>
+  </w:num>
+  <w:num w:numId="18">
     <w:abstractNumId w:val="18"/>
   </w:num>
-  <w:num w:numId="15">
-    <w:abstractNumId w:val="11"/>
-  </w:num>
-  <w:num w:numId="16">
+  <w:num w:numId="19">
     <w:abstractNumId w:val="14"/>
-  </w:num>
-  <w:num w:numId="17">
-    <w:abstractNumId w:val="9"/>
-  </w:num>
-  <w:num w:numId="18">
-    <w:abstractNumId w:val="17"/>
-  </w:num>
-  <w:num w:numId="19">
-    <w:abstractNumId w:val="13"/>
   </w:num>
   <w:num w:numId="20">
     <w:abstractNumId w:val="3"/>
   </w:num>
   <w:num w:numId="21">
-    <w:abstractNumId w:val="23"/>
+    <w:abstractNumId w:val="24"/>
   </w:num>
   <w:num w:numId="22">
     <w:abstractNumId w:val="4"/>
@@ -8484,16 +8661,19 @@
     <w:abstractNumId w:val="1"/>
   </w:num>
   <w:num w:numId="25">
-    <w:abstractNumId w:val="8"/>
+    <w:abstractNumId w:val="9"/>
   </w:num>
   <w:num w:numId="26">
-    <w:abstractNumId w:val="24"/>
+    <w:abstractNumId w:val="25"/>
   </w:num>
   <w:num w:numId="27">
-    <w:abstractNumId w:val="19"/>
+    <w:abstractNumId w:val="20"/>
   </w:num>
   <w:num w:numId="28">
-    <w:abstractNumId w:val="25"/>
+    <w:abstractNumId w:val="26"/>
+  </w:num>
+  <w:num w:numId="29">
+    <w:abstractNumId w:val="6"/>
   </w:num>
 </w:numbering>
 </file>

</xml_diff>

<commit_message>
kad sam samo tugu s tobom vidjela
</commit_message>
<xml_diff>
--- a/funkcionalni zahtjevi/radnik na blagajni/Radnik na blagajni.docx
+++ b/funkcionalni zahtjevi/radnik na blagajni/Radnik na blagajni.docx
@@ -2228,7 +2228,15 @@
                 <w:sz w:val="22"/>
                 <w:szCs w:val="22"/>
               </w:rPr>
-              <w:t xml:space="preserve">7.a </w:t>
+              <w:t>11</w:t>
+            </w:r>
+            <w:r>
+              <w:rPr>
+                <w:rFonts w:asciiTheme="minorHAnsi" w:hAnsiTheme="minorHAnsi" w:cstheme="minorHAnsi"/>
+                <w:sz w:val="22"/>
+                <w:szCs w:val="22"/>
+              </w:rPr>
+              <w:t xml:space="preserve">.a </w:t>
             </w:r>
             <w:r>
               <w:rPr>
@@ -2719,7 +2727,7 @@
                 <w:szCs w:val="24"/>
                 <w:lang w:val="sr-Latn-RS"/>
               </w:rPr>
-              <w:t>Zaposlenik odobrava sjedište koje je korisnik zahtjevao.</w:t>
+              <w:t>Zaposlenik</w:t>
             </w:r>
             <w:r>
               <w:rPr>
@@ -2728,7 +2736,43 @@
                 <w:szCs w:val="24"/>
                 <w:lang w:val="sr-Latn-RS"/>
               </w:rPr>
-              <w:t>Nakon toga sistem umanjuje iznos na računu korisnika za odredjen iznos, kreira rezerv</w:t>
+              <w:t xml:space="preserve"> (ako je to moguće)</w:t>
+            </w:r>
+            <w:r>
+              <w:rPr>
+                <w:rFonts w:asciiTheme="minorHAnsi" w:hAnsiTheme="minorHAnsi" w:cstheme="minorHAnsi"/>
+                <w:sz w:val="22"/>
+                <w:szCs w:val="24"/>
+                <w:lang w:val="sr-Latn-RS"/>
+              </w:rPr>
+              <w:t xml:space="preserve"> odobrava sjedište koje je korisnik zahtjevao.</w:t>
+            </w:r>
+            <w:r>
+              <w:rPr>
+                <w:rFonts w:asciiTheme="minorHAnsi" w:hAnsiTheme="minorHAnsi" w:cstheme="minorHAnsi"/>
+                <w:sz w:val="22"/>
+                <w:szCs w:val="24"/>
+                <w:lang w:val="sr-Latn-RS"/>
+              </w:rPr>
+              <w:t>Nakon toga sistem umanjuje iznos na računu korisnika</w:t>
+            </w:r>
+            <w:r>
+              <w:rPr>
+                <w:rFonts w:asciiTheme="minorHAnsi" w:hAnsiTheme="minorHAnsi" w:cstheme="minorHAnsi"/>
+                <w:sz w:val="22"/>
+                <w:szCs w:val="24"/>
+                <w:lang w:val="sr-Latn-RS"/>
+              </w:rPr>
+              <w:t xml:space="preserve"> (ako je korisnik platio putem aplikacije)</w:t>
+            </w:r>
+            <w:r>
+              <w:rPr>
+                <w:rFonts w:asciiTheme="minorHAnsi" w:hAnsiTheme="minorHAnsi" w:cstheme="minorHAnsi"/>
+                <w:sz w:val="22"/>
+                <w:szCs w:val="24"/>
+                <w:lang w:val="sr-Latn-RS"/>
+              </w:rPr>
+              <w:t xml:space="preserve"> za odredjen iznos, kreira rezerv</w:t>
             </w:r>
             <w:r>
               <w:rPr>
@@ -3188,7 +3232,15 @@
                 <w:szCs w:val="24"/>
                 <w:lang w:val="sr-Latn-RS"/>
               </w:rPr>
-              <w:t>Zaposlenik</w:t>
+              <w:t>Ako je moguće z</w:t>
+            </w:r>
+            <w:r>
+              <w:rPr>
+                <w:rFonts w:asciiTheme="minorHAnsi" w:hAnsiTheme="minorHAnsi" w:cstheme="minorHAnsi"/>
+                <w:szCs w:val="24"/>
+                <w:lang w:val="sr-Latn-RS"/>
+              </w:rPr>
+              <w:t>aposlenik</w:t>
             </w:r>
             <w:r>
               <w:rPr>
@@ -3233,7 +3285,28 @@
                 <w:rFonts w:asciiTheme="minorHAnsi" w:hAnsiTheme="minorHAnsi" w:cstheme="minorHAnsi"/>
                 <w:szCs w:val="24"/>
               </w:rPr>
-              <w:t>Sistem umanjuje stanje računa za potrebni iznos kredita.</w:t>
+              <w:t>Ako je korisnik plaćao kartu putem aplikacije s</w:t>
+            </w:r>
+            <w:r>
+              <w:rPr>
+                <w:rFonts w:asciiTheme="minorHAnsi" w:hAnsiTheme="minorHAnsi" w:cstheme="minorHAnsi"/>
+                <w:szCs w:val="24"/>
+              </w:rPr>
+              <w:t>istem umanjuje stanje računa za potrebni iznos kredita</w:t>
+            </w:r>
+            <w:r>
+              <w:rPr>
+                <w:rFonts w:asciiTheme="minorHAnsi" w:hAnsiTheme="minorHAnsi" w:cstheme="minorHAnsi"/>
+                <w:szCs w:val="24"/>
+              </w:rPr>
+              <w:t xml:space="preserve"> u suprotnom prelazi odmah na kreiranje identifikacije</w:t>
+            </w:r>
+            <w:r>
+              <w:rPr>
+                <w:rFonts w:asciiTheme="minorHAnsi" w:hAnsiTheme="minorHAnsi" w:cstheme="minorHAnsi"/>
+                <w:szCs w:val="24"/>
+              </w:rPr>
+              <w:t>.</w:t>
             </w:r>
           </w:p>
           <w:p>
@@ -3618,8 +3691,6 @@
               </w:rPr>
               <w:t xml:space="preserve">     Rezervacija nije kreirana i korisnik je obavješten.</w:t>
             </w:r>
-            <w:bookmarkStart w:id="0" w:name="_GoBack"/>
-            <w:bookmarkEnd w:id="0"/>
           </w:p>
         </w:tc>
       </w:tr>
@@ -4959,7 +5030,21 @@
                 <w:rFonts w:asciiTheme="minorHAnsi" w:hAnsiTheme="minorHAnsi" w:cstheme="minorHAnsi"/>
                 <w:szCs w:val="24"/>
               </w:rPr>
-              <w:t>Sistem prikazuje listu korisnika na osnovu unešenog imena I prikazuje pdatke o pronadjenom korisniku</w:t>
+              <w:t>Sistem prikazuje listu kori</w:t>
+            </w:r>
+            <w:r>
+              <w:rPr>
+                <w:rFonts w:asciiTheme="minorHAnsi" w:hAnsiTheme="minorHAnsi" w:cstheme="minorHAnsi"/>
+                <w:szCs w:val="24"/>
+              </w:rPr>
+              <w:t>snika na osnovu unešenog imena i</w:t>
+            </w:r>
+            <w:r>
+              <w:rPr>
+                <w:rFonts w:asciiTheme="minorHAnsi" w:hAnsiTheme="minorHAnsi" w:cstheme="minorHAnsi"/>
+                <w:szCs w:val="24"/>
+              </w:rPr>
+              <w:t xml:space="preserve"> prikazuje pdatke o pronadjenom korisniku</w:t>
             </w:r>
             <w:r>
               <w:rPr>
@@ -5112,7 +5197,10 @@
       </w:tr>
     </w:tbl>
     <w:p/>
-    <w:p/>
+    <w:p>
+      <w:bookmarkStart w:id="0" w:name="_GoBack"/>
+      <w:bookmarkEnd w:id="0"/>
+    </w:p>
     <w:p/>
     <w:p/>
     <w:p/>

</xml_diff>